<commit_message>
Verification Document largely finished + small visual update
Filled out most of the form, just missing a couple things that arent done in the project yet. Also changed the buttons on the admin forms so the text matches the other forms
</commit_message>
<xml_diff>
--- a/OOP-Project-main/Testing Verification Document.docx
+++ b/OOP-Project-main/Testing Verification Document.docx
@@ -489,6 +489,522 @@
               <w:t xml:space="preserve"> Type here.</w:t>
             </w:r>
           </w:p>
+          <w:p>
+            <w:r>
+              <w:t xml:space="preserve">The </w:t>
+            </w:r>
+            <w:r>
+              <w:t xml:space="preserve">cart list </w:t>
+            </w:r>
+            <w:proofErr w:type="gramStart"/>
+            <w:r>
+              <w:t>( c</w:t>
+            </w:r>
+            <w:proofErr w:type="gramEnd"/>
+            <w:r>
+              <w:t xml:space="preserve"> ) is sent between </w:t>
+            </w:r>
+            <w:proofErr w:type="spellStart"/>
+            <w:r>
+              <w:t>frmOrder</w:t>
+            </w:r>
+            <w:proofErr w:type="spellEnd"/>
+            <w:r>
+              <w:t xml:space="preserve"> and </w:t>
+            </w:r>
+            <w:proofErr w:type="spellStart"/>
+            <w:r>
+              <w:t>frmCheckout</w:t>
+            </w:r>
+            <w:proofErr w:type="spellEnd"/>
+            <w:r>
+              <w:t xml:space="preserve"> by having c be </w:t>
+            </w:r>
+            <w:r>
+              <w:t>passed through</w:t>
+            </w:r>
+            <w:r>
+              <w:t xml:space="preserve"> on creation of the form. </w:t>
+            </w:r>
+          </w:p>
+          <w:p>
+            <w:r>
+              <w:t xml:space="preserve">(On </w:t>
+            </w:r>
+            <w:proofErr w:type="spellStart"/>
+            <w:r>
+              <w:t>frmOrder</w:t>
+            </w:r>
+            <w:proofErr w:type="spellEnd"/>
+            <w:r>
+              <w:t>)</w:t>
+            </w:r>
+          </w:p>
+          <w:p>
+            <w:proofErr w:type="spellStart"/>
+            <w:r>
+              <w:rPr>
+                <w:rFonts w:ascii="Cascadia Mono" w:hAnsi="Cascadia Mono" w:cs="Cascadia Mono"/>
+                <w:color w:val="2B91AF"/>
+                <w:sz w:val="19"/>
+                <w:szCs w:val="19"/>
+                <w:highlight w:val="white"/>
+                <w:lang w:val="en-CA"/>
+              </w:rPr>
+              <w:t>frmCheckout</w:t>
+            </w:r>
+            <w:proofErr w:type="spellEnd"/>
+            <w:r>
+              <w:rPr>
+                <w:rFonts w:ascii="Cascadia Mono" w:hAnsi="Cascadia Mono" w:cs="Cascadia Mono"/>
+                <w:color w:val="000000"/>
+                <w:sz w:val="19"/>
+                <w:szCs w:val="19"/>
+                <w:highlight w:val="white"/>
+                <w:lang w:val="en-CA"/>
+              </w:rPr>
+              <w:t xml:space="preserve"> cart = </w:t>
+            </w:r>
+            <w:r>
+              <w:rPr>
+                <w:rFonts w:ascii="Cascadia Mono" w:hAnsi="Cascadia Mono" w:cs="Cascadia Mono"/>
+                <w:color w:val="0000FF"/>
+                <w:sz w:val="19"/>
+                <w:szCs w:val="19"/>
+                <w:highlight w:val="white"/>
+                <w:lang w:val="en-CA"/>
+              </w:rPr>
+              <w:t>new</w:t>
+            </w:r>
+            <w:r>
+              <w:rPr>
+                <w:rFonts w:ascii="Cascadia Mono" w:hAnsi="Cascadia Mono" w:cs="Cascadia Mono"/>
+                <w:color w:val="000000"/>
+                <w:sz w:val="19"/>
+                <w:szCs w:val="19"/>
+                <w:highlight w:val="white"/>
+                <w:lang w:val="en-CA"/>
+              </w:rPr>
+              <w:t xml:space="preserve"> </w:t>
+            </w:r>
+            <w:proofErr w:type="spellStart"/>
+            <w:r>
+              <w:rPr>
+                <w:rFonts w:ascii="Cascadia Mono" w:hAnsi="Cascadia Mono" w:cs="Cascadia Mono"/>
+                <w:color w:val="2B91AF"/>
+                <w:sz w:val="19"/>
+                <w:szCs w:val="19"/>
+                <w:highlight w:val="white"/>
+                <w:lang w:val="en-CA"/>
+              </w:rPr>
+              <w:t>frmCheckout</w:t>
+            </w:r>
+            <w:proofErr w:type="spellEnd"/>
+            <w:r>
+              <w:rPr>
+                <w:rFonts w:ascii="Cascadia Mono" w:hAnsi="Cascadia Mono" w:cs="Cascadia Mono"/>
+                <w:color w:val="000000"/>
+                <w:sz w:val="19"/>
+                <w:szCs w:val="19"/>
+                <w:highlight w:val="white"/>
+                <w:lang w:val="en-CA"/>
+              </w:rPr>
+              <w:t>(c</w:t>
+            </w:r>
+            <w:proofErr w:type="gramStart"/>
+            <w:r>
+              <w:rPr>
+                <w:rFonts w:ascii="Cascadia Mono" w:hAnsi="Cascadia Mono" w:cs="Cascadia Mono"/>
+                <w:color w:val="000000"/>
+                <w:sz w:val="19"/>
+                <w:szCs w:val="19"/>
+                <w:highlight w:val="white"/>
+                <w:lang w:val="en-CA"/>
+              </w:rPr>
+              <w:t>);</w:t>
+            </w:r>
+            <w:proofErr w:type="gramEnd"/>
+          </w:p>
+          <w:p>
+            <w:pPr>
+              <w:rPr>
+                <w:rFonts w:ascii="Cascadia Mono" w:hAnsi="Cascadia Mono" w:cs="Cascadia Mono"/>
+                <w:color w:val="000000"/>
+                <w:sz w:val="19"/>
+                <w:szCs w:val="19"/>
+                <w:lang w:val="en-CA"/>
+              </w:rPr>
+            </w:pPr>
+            <w:proofErr w:type="spellStart"/>
+            <w:proofErr w:type="gramStart"/>
+            <w:r>
+              <w:rPr>
+                <w:rFonts w:ascii="Cascadia Mono" w:hAnsi="Cascadia Mono" w:cs="Cascadia Mono"/>
+                <w:color w:val="000000"/>
+                <w:sz w:val="19"/>
+                <w:szCs w:val="19"/>
+                <w:highlight w:val="white"/>
+                <w:lang w:val="en-CA"/>
+              </w:rPr>
+              <w:t>cart.ShowDialog</w:t>
+            </w:r>
+            <w:proofErr w:type="spellEnd"/>
+            <w:proofErr w:type="gramEnd"/>
+            <w:r>
+              <w:rPr>
+                <w:rFonts w:ascii="Cascadia Mono" w:hAnsi="Cascadia Mono" w:cs="Cascadia Mono"/>
+                <w:color w:val="000000"/>
+                <w:sz w:val="19"/>
+                <w:szCs w:val="19"/>
+                <w:highlight w:val="white"/>
+                <w:lang w:val="en-CA"/>
+              </w:rPr>
+              <w:t>(</w:t>
+            </w:r>
+            <w:proofErr w:type="gramStart"/>
+            <w:r>
+              <w:rPr>
+                <w:rFonts w:ascii="Cascadia Mono" w:hAnsi="Cascadia Mono" w:cs="Cascadia Mono"/>
+                <w:color w:val="000000"/>
+                <w:sz w:val="19"/>
+                <w:szCs w:val="19"/>
+                <w:highlight w:val="white"/>
+                <w:lang w:val="en-CA"/>
+              </w:rPr>
+              <w:t>);</w:t>
+            </w:r>
+            <w:proofErr w:type="gramEnd"/>
+          </w:p>
+          <w:p>
+            <w:pPr>
+              <w:rPr>
+                <w:rFonts w:ascii="Cascadia Mono" w:hAnsi="Cascadia Mono" w:cs="Cascadia Mono"/>
+                <w:color w:val="000000"/>
+                <w:sz w:val="19"/>
+                <w:szCs w:val="19"/>
+                <w:lang w:val="en-CA"/>
+              </w:rPr>
+            </w:pPr>
+          </w:p>
+          <w:p>
+            <w:pPr>
+              <w:rPr>
+                <w:rFonts w:ascii="Cascadia Mono" w:hAnsi="Cascadia Mono" w:cs="Cascadia Mono"/>
+                <w:color w:val="000000"/>
+                <w:sz w:val="19"/>
+                <w:szCs w:val="19"/>
+                <w:lang w:val="en-CA"/>
+              </w:rPr>
+            </w:pPr>
+            <w:r>
+              <w:rPr>
+                <w:rFonts w:ascii="Cascadia Mono" w:hAnsi="Cascadia Mono" w:cs="Cascadia Mono"/>
+                <w:color w:val="000000"/>
+                <w:sz w:val="19"/>
+                <w:szCs w:val="19"/>
+                <w:lang w:val="en-CA"/>
+              </w:rPr>
+              <w:t xml:space="preserve">(On </w:t>
+            </w:r>
+            <w:proofErr w:type="spellStart"/>
+            <w:r>
+              <w:rPr>
+                <w:rFonts w:ascii="Cascadia Mono" w:hAnsi="Cascadia Mono" w:cs="Cascadia Mono"/>
+                <w:color w:val="000000"/>
+                <w:sz w:val="19"/>
+                <w:szCs w:val="19"/>
+                <w:lang w:val="en-CA"/>
+              </w:rPr>
+              <w:t>frmCheckout</w:t>
+            </w:r>
+            <w:proofErr w:type="spellEnd"/>
+            <w:r>
+              <w:rPr>
+                <w:rFonts w:ascii="Cascadia Mono" w:hAnsi="Cascadia Mono" w:cs="Cascadia Mono"/>
+                <w:color w:val="000000"/>
+                <w:sz w:val="19"/>
+                <w:szCs w:val="19"/>
+                <w:lang w:val="en-CA"/>
+              </w:rPr>
+              <w:t>)</w:t>
+            </w:r>
+          </w:p>
+          <w:p>
+            <w:pPr>
+              <w:rPr>
+                <w:rFonts w:ascii="Cascadia Mono" w:hAnsi="Cascadia Mono" w:cs="Cascadia Mono"/>
+                <w:color w:val="000000"/>
+                <w:sz w:val="19"/>
+                <w:szCs w:val="19"/>
+                <w:lang w:val="en-CA"/>
+              </w:rPr>
+            </w:pPr>
+            <w:r>
+              <w:rPr>
+                <w:rFonts w:ascii="Cascadia Mono" w:hAnsi="Cascadia Mono" w:cs="Cascadia Mono"/>
+                <w:color w:val="2B91AF"/>
+                <w:sz w:val="19"/>
+                <w:szCs w:val="19"/>
+                <w:highlight w:val="white"/>
+                <w:lang w:val="en-CA"/>
+              </w:rPr>
+              <w:t>Cart</w:t>
+            </w:r>
+            <w:r>
+              <w:rPr>
+                <w:rFonts w:ascii="Cascadia Mono" w:hAnsi="Cascadia Mono" w:cs="Cascadia Mono"/>
+                <w:color w:val="000000"/>
+                <w:sz w:val="19"/>
+                <w:szCs w:val="19"/>
+                <w:highlight w:val="white"/>
+                <w:lang w:val="en-CA"/>
+              </w:rPr>
+              <w:t xml:space="preserve"> </w:t>
+            </w:r>
+            <w:proofErr w:type="gramStart"/>
+            <w:r>
+              <w:rPr>
+                <w:rFonts w:ascii="Cascadia Mono" w:hAnsi="Cascadia Mono" w:cs="Cascadia Mono"/>
+                <w:color w:val="000000"/>
+                <w:sz w:val="19"/>
+                <w:szCs w:val="19"/>
+                <w:highlight w:val="white"/>
+                <w:lang w:val="en-CA"/>
+              </w:rPr>
+              <w:t>c;</w:t>
+            </w:r>
+            <w:proofErr w:type="gramEnd"/>
+          </w:p>
+          <w:p>
+            <w:pPr>
+              <w:autoSpaceDE w:val="0"/>
+              <w:autoSpaceDN w:val="0"/>
+              <w:adjustRightInd w:val="0"/>
+              <w:rPr>
+                <w:rFonts w:ascii="Cascadia Mono" w:hAnsi="Cascadia Mono" w:cs="Cascadia Mono"/>
+                <w:color w:val="000000"/>
+                <w:sz w:val="19"/>
+                <w:szCs w:val="19"/>
+                <w:highlight w:val="white"/>
+                <w:lang w:val="en-CA"/>
+              </w:rPr>
+            </w:pPr>
+            <w:r>
+              <w:rPr>
+                <w:rFonts w:ascii="Cascadia Mono" w:hAnsi="Cascadia Mono" w:cs="Cascadia Mono"/>
+                <w:color w:val="0000FF"/>
+                <w:sz w:val="19"/>
+                <w:szCs w:val="19"/>
+                <w:highlight w:val="white"/>
+                <w:lang w:val="en-CA"/>
+              </w:rPr>
+              <w:t>public</w:t>
+            </w:r>
+            <w:r>
+              <w:rPr>
+                <w:rFonts w:ascii="Cascadia Mono" w:hAnsi="Cascadia Mono" w:cs="Cascadia Mono"/>
+                <w:color w:val="000000"/>
+                <w:sz w:val="19"/>
+                <w:szCs w:val="19"/>
+                <w:highlight w:val="white"/>
+                <w:lang w:val="en-CA"/>
+              </w:rPr>
+              <w:t xml:space="preserve"> </w:t>
+            </w:r>
+            <w:proofErr w:type="spellStart"/>
+            <w:proofErr w:type="gramStart"/>
+            <w:r>
+              <w:rPr>
+                <w:rFonts w:ascii="Cascadia Mono" w:hAnsi="Cascadia Mono" w:cs="Cascadia Mono"/>
+                <w:color w:val="2B91AF"/>
+                <w:sz w:val="19"/>
+                <w:szCs w:val="19"/>
+                <w:highlight w:val="white"/>
+                <w:lang w:val="en-CA"/>
+              </w:rPr>
+              <w:t>frmCheckout</w:t>
+            </w:r>
+            <w:proofErr w:type="spellEnd"/>
+            <w:r>
+              <w:rPr>
+                <w:rFonts w:ascii="Cascadia Mono" w:hAnsi="Cascadia Mono" w:cs="Cascadia Mono"/>
+                <w:color w:val="000000"/>
+                <w:sz w:val="19"/>
+                <w:szCs w:val="19"/>
+                <w:highlight w:val="white"/>
+                <w:lang w:val="en-CA"/>
+              </w:rPr>
+              <w:t>(</w:t>
+            </w:r>
+            <w:proofErr w:type="gramEnd"/>
+            <w:r>
+              <w:rPr>
+                <w:rFonts w:ascii="Cascadia Mono" w:hAnsi="Cascadia Mono" w:cs="Cascadia Mono"/>
+                <w:color w:val="2B91AF"/>
+                <w:sz w:val="19"/>
+                <w:szCs w:val="19"/>
+                <w:highlight w:val="white"/>
+                <w:lang w:val="en-CA"/>
+              </w:rPr>
+              <w:t>Cart</w:t>
+            </w:r>
+            <w:r>
+              <w:rPr>
+                <w:rFonts w:ascii="Cascadia Mono" w:hAnsi="Cascadia Mono" w:cs="Cascadia Mono"/>
+                <w:color w:val="000000"/>
+                <w:sz w:val="19"/>
+                <w:szCs w:val="19"/>
+                <w:highlight w:val="white"/>
+                <w:lang w:val="en-CA"/>
+              </w:rPr>
+              <w:t xml:space="preserve"> cart)</w:t>
+            </w:r>
+          </w:p>
+          <w:p>
+            <w:pPr>
+              <w:autoSpaceDE w:val="0"/>
+              <w:autoSpaceDN w:val="0"/>
+              <w:adjustRightInd w:val="0"/>
+              <w:rPr>
+                <w:rFonts w:ascii="Cascadia Mono" w:hAnsi="Cascadia Mono" w:cs="Cascadia Mono"/>
+                <w:color w:val="000000"/>
+                <w:sz w:val="19"/>
+                <w:szCs w:val="19"/>
+                <w:highlight w:val="white"/>
+                <w:lang w:val="en-CA"/>
+              </w:rPr>
+            </w:pPr>
+            <w:r>
+              <w:rPr>
+                <w:rFonts w:ascii="Cascadia Mono" w:hAnsi="Cascadia Mono" w:cs="Cascadia Mono"/>
+                <w:color w:val="000000"/>
+                <w:sz w:val="19"/>
+                <w:szCs w:val="19"/>
+                <w:highlight w:val="white"/>
+                <w:lang w:val="en-CA"/>
+              </w:rPr>
+              <w:t xml:space="preserve"> {</w:t>
+            </w:r>
+          </w:p>
+          <w:p>
+            <w:pPr>
+              <w:autoSpaceDE w:val="0"/>
+              <w:autoSpaceDN w:val="0"/>
+              <w:adjustRightInd w:val="0"/>
+              <w:rPr>
+                <w:rFonts w:ascii="Cascadia Mono" w:hAnsi="Cascadia Mono" w:cs="Cascadia Mono"/>
+                <w:color w:val="000000"/>
+                <w:sz w:val="19"/>
+                <w:szCs w:val="19"/>
+                <w:highlight w:val="white"/>
+                <w:lang w:val="en-CA"/>
+              </w:rPr>
+            </w:pPr>
+            <w:r>
+              <w:rPr>
+                <w:rFonts w:ascii="Cascadia Mono" w:hAnsi="Cascadia Mono" w:cs="Cascadia Mono"/>
+                <w:color w:val="000000"/>
+                <w:sz w:val="19"/>
+                <w:szCs w:val="19"/>
+                <w:highlight w:val="white"/>
+                <w:lang w:val="en-CA"/>
+              </w:rPr>
+              <w:t xml:space="preserve">     </w:t>
+            </w:r>
+            <w:proofErr w:type="spellStart"/>
+            <w:proofErr w:type="gramStart"/>
+            <w:r>
+              <w:rPr>
+                <w:rFonts w:ascii="Cascadia Mono" w:hAnsi="Cascadia Mono" w:cs="Cascadia Mono"/>
+                <w:color w:val="000000"/>
+                <w:sz w:val="19"/>
+                <w:szCs w:val="19"/>
+                <w:highlight w:val="white"/>
+                <w:lang w:val="en-CA"/>
+              </w:rPr>
+              <w:t>InitializeComponent</w:t>
+            </w:r>
+            <w:proofErr w:type="spellEnd"/>
+            <w:r>
+              <w:rPr>
+                <w:rFonts w:ascii="Cascadia Mono" w:hAnsi="Cascadia Mono" w:cs="Cascadia Mono"/>
+                <w:color w:val="000000"/>
+                <w:sz w:val="19"/>
+                <w:szCs w:val="19"/>
+                <w:highlight w:val="white"/>
+                <w:lang w:val="en-CA"/>
+              </w:rPr>
+              <w:t>();</w:t>
+            </w:r>
+            <w:proofErr w:type="gramEnd"/>
+          </w:p>
+          <w:p>
+            <w:pPr>
+              <w:autoSpaceDE w:val="0"/>
+              <w:autoSpaceDN w:val="0"/>
+              <w:adjustRightInd w:val="0"/>
+              <w:rPr>
+                <w:rFonts w:ascii="Cascadia Mono" w:hAnsi="Cascadia Mono" w:cs="Cascadia Mono"/>
+                <w:color w:val="000000"/>
+                <w:sz w:val="19"/>
+                <w:szCs w:val="19"/>
+                <w:highlight w:val="white"/>
+                <w:lang w:val="en-CA"/>
+              </w:rPr>
+            </w:pPr>
+            <w:r>
+              <w:rPr>
+                <w:rFonts w:ascii="Cascadia Mono" w:hAnsi="Cascadia Mono" w:cs="Cascadia Mono"/>
+                <w:color w:val="000000"/>
+                <w:sz w:val="19"/>
+                <w:szCs w:val="19"/>
+                <w:highlight w:val="white"/>
+                <w:lang w:val="en-CA"/>
+              </w:rPr>
+              <w:t xml:space="preserve">     c = </w:t>
+            </w:r>
+            <w:proofErr w:type="gramStart"/>
+            <w:r>
+              <w:rPr>
+                <w:rFonts w:ascii="Cascadia Mono" w:hAnsi="Cascadia Mono" w:cs="Cascadia Mono"/>
+                <w:color w:val="000000"/>
+                <w:sz w:val="19"/>
+                <w:szCs w:val="19"/>
+                <w:highlight w:val="white"/>
+                <w:lang w:val="en-CA"/>
+              </w:rPr>
+              <w:t>cart;</w:t>
+            </w:r>
+            <w:proofErr w:type="gramEnd"/>
+          </w:p>
+          <w:p>
+            <w:pPr>
+              <w:autoSpaceDE w:val="0"/>
+              <w:autoSpaceDN w:val="0"/>
+              <w:adjustRightInd w:val="0"/>
+              <w:rPr>
+                <w:rFonts w:ascii="Cascadia Mono" w:hAnsi="Cascadia Mono" w:cs="Cascadia Mono"/>
+                <w:color w:val="000000"/>
+                <w:sz w:val="19"/>
+                <w:szCs w:val="19"/>
+                <w:highlight w:val="white"/>
+                <w:lang w:val="en-CA"/>
+              </w:rPr>
+            </w:pPr>
+          </w:p>
+          <w:p>
+            <w:r>
+              <w:rPr>
+                <w:rFonts w:ascii="Cascadia Mono" w:hAnsi="Cascadia Mono" w:cs="Cascadia Mono"/>
+                <w:color w:val="000000"/>
+                <w:sz w:val="19"/>
+                <w:szCs w:val="19"/>
+                <w:highlight w:val="white"/>
+                <w:lang w:val="en-CA"/>
+              </w:rPr>
+              <w:t xml:space="preserve"> }</w:t>
+            </w:r>
+          </w:p>
         </w:tc>
         <w:tc>
           <w:tcPr>
@@ -502,6 +1018,46 @@
                 <w:noProof/>
               </w:rPr>
             </w:pPr>
+            <w:r>
+              <w:rPr>
+                <w:noProof/>
+              </w:rPr>
+              <w:drawing>
+                <wp:inline distT="0" distB="0" distL="0" distR="0" wp14:anchorId="1DCEFD92" wp14:editId="28E28F20">
+                  <wp:extent cx="215816" cy="200025"/>
+                  <wp:effectExtent l="0" t="0" r="0" b="0"/>
+                  <wp:docPr id="1243069337" name="Picture 1243069337"/>
+                  <wp:cNvGraphicFramePr>
+                    <a:graphicFrameLocks xmlns:a="http://schemas.openxmlformats.org/drawingml/2006/main" noChangeAspect="1"/>
+                  </wp:cNvGraphicFramePr>
+                  <a:graphic xmlns:a="http://schemas.openxmlformats.org/drawingml/2006/main">
+                    <a:graphicData uri="http://schemas.openxmlformats.org/drawingml/2006/picture">
+                      <pic:pic xmlns:pic="http://schemas.openxmlformats.org/drawingml/2006/picture">
+                        <pic:nvPicPr>
+                          <pic:cNvPr id="1" name=""/>
+                          <pic:cNvPicPr/>
+                        </pic:nvPicPr>
+                        <pic:blipFill>
+                          <a:blip r:embed="rId5"/>
+                          <a:stretch>
+                            <a:fillRect/>
+                          </a:stretch>
+                        </pic:blipFill>
+                        <pic:spPr>
+                          <a:xfrm>
+                            <a:off x="0" y="0"/>
+                            <a:ext cx="237787" cy="220388"/>
+                          </a:xfrm>
+                          <a:prstGeom prst="rect">
+                            <a:avLst/>
+                          </a:prstGeom>
+                        </pic:spPr>
+                      </pic:pic>
+                    </a:graphicData>
+                  </a:graphic>
+                </wp:inline>
+              </w:drawing>
+            </w:r>
           </w:p>
         </w:tc>
       </w:tr>
@@ -712,21 +1268,45 @@
           <w:p>
             <w:pPr>
               <w:pStyle w:val="ListParagraph"/>
-              <w:numPr>
-                <w:ilvl w:val="0"/>
-                <w:numId w:val="1"/>
-              </w:numPr>
-              <w:rPr>
-                <w:i/>
-                <w:iCs/>
-              </w:rPr>
-            </w:pPr>
-            <w:r>
-              <w:rPr>
-                <w:i/>
-                <w:iCs/>
-              </w:rPr>
-              <w:t>user cannot login</w:t>
+              <w:ind w:left="360"/>
+              <w:rPr>
+                <w:lang w:val="en-CA"/>
+              </w:rPr>
+            </w:pPr>
+            <w:proofErr w:type="gramStart"/>
+            <w:r>
+              <w:t>if</w:t>
+            </w:r>
+            <w:proofErr w:type="gramEnd"/>
+            <w:r>
+              <w:t xml:space="preserve"> the user </w:t>
+            </w:r>
+            <w:r>
+              <w:t>file isn’t found, a</w:t>
+            </w:r>
+            <w:r>
+              <w:rPr>
+                <w:lang w:val="en-CA"/>
+              </w:rPr>
+              <w:t xml:space="preserve"> file</w:t>
+            </w:r>
+            <w:r>
+              <w:rPr>
+                <w:lang w:val="en-CA"/>
+              </w:rPr>
+              <w:t xml:space="preserve"> </w:t>
+            </w:r>
+            <w:r>
+              <w:rPr>
+                <w:lang w:val="en-CA"/>
+              </w:rPr>
+              <w:t xml:space="preserve">dialog opens prompting the user </w:t>
+            </w:r>
+            <w:r>
+              <w:rPr>
+                <w:lang w:val="en-CA"/>
+              </w:rPr>
+              <w:t>to search for a txt file to use</w:t>
             </w:r>
           </w:p>
           <w:p>
@@ -746,7 +1326,16 @@
                 <w:i/>
                 <w:iCs/>
               </w:rPr>
-              <w:t>admin logs in</w:t>
+              <w:t>user cannot login</w:t>
+            </w:r>
+          </w:p>
+          <w:p>
+            <w:pPr>
+              <w:pStyle w:val="ListParagraph"/>
+              <w:ind w:left="360"/>
+            </w:pPr>
+            <w:r>
+              <w:t>A message box appears asking the user to enter the missing piece of information</w:t>
             </w:r>
           </w:p>
           <w:p>
@@ -756,15 +1345,88 @@
                 <w:ilvl w:val="0"/>
                 <w:numId w:val="1"/>
               </w:numPr>
-            </w:pPr>
-            <w:r>
               <w:rPr>
                 <w:i/>
                 <w:iCs/>
               </w:rPr>
+            </w:pPr>
+            <w:r>
+              <w:rPr>
+                <w:i/>
+                <w:iCs/>
+              </w:rPr>
+              <w:t>admin logs in</w:t>
+            </w:r>
+          </w:p>
+          <w:p>
+            <w:pPr>
+              <w:pStyle w:val="ListParagraph"/>
+              <w:ind w:left="360"/>
+            </w:pPr>
+            <w:proofErr w:type="spellStart"/>
+            <w:r>
+              <w:t>frmOrder</w:t>
+            </w:r>
+            <w:proofErr w:type="spellEnd"/>
+            <w:r>
+              <w:t xml:space="preserve"> opens </w:t>
+            </w:r>
+            <w:r>
+              <w:t xml:space="preserve">with </w:t>
+            </w:r>
+            <w:proofErr w:type="spellStart"/>
+            <w:r>
+              <w:t>tabOrder</w:t>
+            </w:r>
+            <w:proofErr w:type="spellEnd"/>
+            <w:r>
+              <w:t xml:space="preserve"> set to “Admin”, revealing </w:t>
+            </w:r>
+            <w:r>
+              <w:t>buttons used for editing the inventory file</w:t>
+            </w:r>
+          </w:p>
+          <w:p>
+            <w:pPr>
+              <w:pStyle w:val="ListParagraph"/>
+              <w:numPr>
+                <w:ilvl w:val="0"/>
+                <w:numId w:val="1"/>
+              </w:numPr>
+            </w:pPr>
+            <w:r>
+              <w:rPr>
+                <w:i/>
+                <w:iCs/>
+              </w:rPr>
               <w:t>customer logs in</w:t>
             </w:r>
           </w:p>
+          <w:p>
+            <w:pPr>
+              <w:pStyle w:val="ListParagraph"/>
+              <w:ind w:left="360"/>
+            </w:pPr>
+            <w:proofErr w:type="spellStart"/>
+            <w:r>
+              <w:t>frmOrder</w:t>
+            </w:r>
+            <w:proofErr w:type="spellEnd"/>
+            <w:r>
+              <w:t xml:space="preserve"> opens with </w:t>
+            </w:r>
+            <w:proofErr w:type="spellStart"/>
+            <w:r>
+              <w:t>tabOrder</w:t>
+            </w:r>
+            <w:proofErr w:type="spellEnd"/>
+            <w:r>
+              <w:t xml:space="preserve"> set to “Customer”, revealing buttons used </w:t>
+            </w:r>
+            <w:r>
+              <w:t>add items to or view the cart</w:t>
+            </w:r>
+          </w:p>
         </w:tc>
         <w:tc>
           <w:tcPr>
@@ -778,6 +1440,46 @@
                 <w:noProof/>
               </w:rPr>
             </w:pPr>
+            <w:r>
+              <w:rPr>
+                <w:noProof/>
+              </w:rPr>
+              <w:drawing>
+                <wp:inline distT="0" distB="0" distL="0" distR="0" wp14:anchorId="51AF731D" wp14:editId="52E0074F">
+                  <wp:extent cx="215816" cy="200025"/>
+                  <wp:effectExtent l="0" t="0" r="0" b="0"/>
+                  <wp:docPr id="317330564" name="Picture 317330564"/>
+                  <wp:cNvGraphicFramePr>
+                    <a:graphicFrameLocks xmlns:a="http://schemas.openxmlformats.org/drawingml/2006/main" noChangeAspect="1"/>
+                  </wp:cNvGraphicFramePr>
+                  <a:graphic xmlns:a="http://schemas.openxmlformats.org/drawingml/2006/main">
+                    <a:graphicData uri="http://schemas.openxmlformats.org/drawingml/2006/picture">
+                      <pic:pic xmlns:pic="http://schemas.openxmlformats.org/drawingml/2006/picture">
+                        <pic:nvPicPr>
+                          <pic:cNvPr id="1" name=""/>
+                          <pic:cNvPicPr/>
+                        </pic:nvPicPr>
+                        <pic:blipFill>
+                          <a:blip r:embed="rId5"/>
+                          <a:stretch>
+                            <a:fillRect/>
+                          </a:stretch>
+                        </pic:blipFill>
+                        <pic:spPr>
+                          <a:xfrm>
+                            <a:off x="0" y="0"/>
+                            <a:ext cx="237787" cy="220388"/>
+                          </a:xfrm>
+                          <a:prstGeom prst="rect">
+                            <a:avLst/>
+                          </a:prstGeom>
+                        </pic:spPr>
+                      </pic:pic>
+                    </a:graphicData>
+                  </a:graphic>
+                </wp:inline>
+              </w:drawing>
+            </w:r>
           </w:p>
         </w:tc>
       </w:tr>
@@ -909,11 +1611,1460 @@
           </w:tcPr>
           <w:p>
             <w:r>
-              <w:rPr>
-                <w:i/>
-                <w:iCs/>
-              </w:rPr>
-              <w:t>Type here.</w:t>
+              <w:t xml:space="preserve">The </w:t>
+            </w:r>
+            <w:r>
+              <w:t xml:space="preserve">static </w:t>
+            </w:r>
+            <w:r>
+              <w:t xml:space="preserve">class </w:t>
+            </w:r>
+            <w:proofErr w:type="spellStart"/>
+            <w:r>
+              <w:t>FileHelper</w:t>
+            </w:r>
+            <w:proofErr w:type="spellEnd"/>
+            <w:r>
+              <w:t xml:space="preserve"> has the methods </w:t>
+            </w:r>
+            <w:proofErr w:type="spellStart"/>
+            <w:r>
+              <w:t>ReadUser</w:t>
+            </w:r>
+            <w:proofErr w:type="spellEnd"/>
+            <w:r>
+              <w:t xml:space="preserve"> and </w:t>
+            </w:r>
+            <w:proofErr w:type="spellStart"/>
+            <w:r>
+              <w:t>Read</w:t>
+            </w:r>
+            <w:r>
+              <w:t>Products</w:t>
+            </w:r>
+            <w:proofErr w:type="spellEnd"/>
+            <w:r>
+              <w:t xml:space="preserve"> which read </w:t>
+            </w:r>
+            <w:r>
+              <w:t>through files and turn them into lists</w:t>
+            </w:r>
+            <w:r>
+              <w:t xml:space="preserve"> of users and products.</w:t>
+            </w:r>
+          </w:p>
+          <w:p/>
+          <w:p>
+            <w:pPr>
+              <w:autoSpaceDE w:val="0"/>
+              <w:autoSpaceDN w:val="0"/>
+              <w:adjustRightInd w:val="0"/>
+              <w:rPr>
+                <w:rFonts w:ascii="Cascadia Mono" w:hAnsi="Cascadia Mono" w:cs="Cascadia Mono"/>
+                <w:sz w:val="19"/>
+                <w:szCs w:val="19"/>
+                <w:highlight w:val="white"/>
+                <w:lang w:val="en-CA"/>
+              </w:rPr>
+            </w:pPr>
+            <w:r>
+              <w:rPr>
+                <w:rFonts w:ascii="Cascadia Mono" w:hAnsi="Cascadia Mono" w:cs="Cascadia Mono"/>
+                <w:sz w:val="19"/>
+                <w:szCs w:val="19"/>
+                <w:highlight w:val="white"/>
+                <w:lang w:val="en-CA"/>
+              </w:rPr>
+              <w:lastRenderedPageBreak/>
+              <w:t xml:space="preserve">(Example with </w:t>
+            </w:r>
+            <w:proofErr w:type="spellStart"/>
+            <w:r>
+              <w:rPr>
+                <w:rFonts w:ascii="Cascadia Mono" w:hAnsi="Cascadia Mono" w:cs="Cascadia Mono"/>
+                <w:sz w:val="19"/>
+                <w:szCs w:val="19"/>
+                <w:highlight w:val="white"/>
+                <w:lang w:val="en-CA"/>
+              </w:rPr>
+              <w:t>ReadProducts</w:t>
+            </w:r>
+            <w:proofErr w:type="spellEnd"/>
+            <w:r>
+              <w:rPr>
+                <w:rFonts w:ascii="Cascadia Mono" w:hAnsi="Cascadia Mono" w:cs="Cascadia Mono"/>
+                <w:sz w:val="19"/>
+                <w:szCs w:val="19"/>
+                <w:highlight w:val="white"/>
+                <w:lang w:val="en-CA"/>
+              </w:rPr>
+              <w:t>)</w:t>
+            </w:r>
+          </w:p>
+          <w:p>
+            <w:pPr>
+              <w:autoSpaceDE w:val="0"/>
+              <w:autoSpaceDN w:val="0"/>
+              <w:adjustRightInd w:val="0"/>
+              <w:rPr>
+                <w:rFonts w:ascii="Cascadia Mono" w:hAnsi="Cascadia Mono" w:cs="Cascadia Mono"/>
+                <w:color w:val="000000"/>
+                <w:sz w:val="19"/>
+                <w:szCs w:val="19"/>
+                <w:highlight w:val="white"/>
+                <w:lang w:val="en-CA"/>
+              </w:rPr>
+            </w:pPr>
+            <w:r>
+              <w:rPr>
+                <w:rFonts w:ascii="Cascadia Mono" w:hAnsi="Cascadia Mono" w:cs="Cascadia Mono"/>
+                <w:color w:val="0000FF"/>
+                <w:sz w:val="19"/>
+                <w:szCs w:val="19"/>
+                <w:highlight w:val="white"/>
+                <w:lang w:val="en-CA"/>
+              </w:rPr>
+              <w:t>for</w:t>
+            </w:r>
+            <w:r>
+              <w:rPr>
+                <w:rFonts w:ascii="Cascadia Mono" w:hAnsi="Cascadia Mono" w:cs="Cascadia Mono"/>
+                <w:color w:val="000000"/>
+                <w:sz w:val="19"/>
+                <w:szCs w:val="19"/>
+                <w:highlight w:val="white"/>
+                <w:lang w:val="en-CA"/>
+              </w:rPr>
+              <w:t xml:space="preserve"> (</w:t>
+            </w:r>
+            <w:r>
+              <w:rPr>
+                <w:rFonts w:ascii="Cascadia Mono" w:hAnsi="Cascadia Mono" w:cs="Cascadia Mono"/>
+                <w:color w:val="0000FF"/>
+                <w:sz w:val="19"/>
+                <w:szCs w:val="19"/>
+                <w:highlight w:val="white"/>
+                <w:lang w:val="en-CA"/>
+              </w:rPr>
+              <w:t>int</w:t>
+            </w:r>
+            <w:r>
+              <w:rPr>
+                <w:rFonts w:ascii="Cascadia Mono" w:hAnsi="Cascadia Mono" w:cs="Cascadia Mono"/>
+                <w:color w:val="000000"/>
+                <w:sz w:val="19"/>
+                <w:szCs w:val="19"/>
+                <w:highlight w:val="white"/>
+                <w:lang w:val="en-CA"/>
+              </w:rPr>
+              <w:t xml:space="preserve"> </w:t>
+            </w:r>
+            <w:proofErr w:type="spellStart"/>
+            <w:r>
+              <w:rPr>
+                <w:rFonts w:ascii="Cascadia Mono" w:hAnsi="Cascadia Mono" w:cs="Cascadia Mono"/>
+                <w:color w:val="000000"/>
+                <w:sz w:val="19"/>
+                <w:szCs w:val="19"/>
+                <w:highlight w:val="white"/>
+                <w:lang w:val="en-CA"/>
+              </w:rPr>
+              <w:t>i</w:t>
+            </w:r>
+            <w:proofErr w:type="spellEnd"/>
+            <w:r>
+              <w:rPr>
+                <w:rFonts w:ascii="Cascadia Mono" w:hAnsi="Cascadia Mono" w:cs="Cascadia Mono"/>
+                <w:color w:val="000000"/>
+                <w:sz w:val="19"/>
+                <w:szCs w:val="19"/>
+                <w:highlight w:val="white"/>
+                <w:lang w:val="en-CA"/>
+              </w:rPr>
+              <w:t xml:space="preserve"> = 0; </w:t>
+            </w:r>
+            <w:proofErr w:type="spellStart"/>
+            <w:r>
+              <w:rPr>
+                <w:rFonts w:ascii="Cascadia Mono" w:hAnsi="Cascadia Mono" w:cs="Cascadia Mono"/>
+                <w:color w:val="000000"/>
+                <w:sz w:val="19"/>
+                <w:szCs w:val="19"/>
+                <w:highlight w:val="white"/>
+                <w:lang w:val="en-CA"/>
+              </w:rPr>
+              <w:t>i</w:t>
+            </w:r>
+            <w:proofErr w:type="spellEnd"/>
+            <w:r>
+              <w:rPr>
+                <w:rFonts w:ascii="Cascadia Mono" w:hAnsi="Cascadia Mono" w:cs="Cascadia Mono"/>
+                <w:color w:val="000000"/>
+                <w:sz w:val="19"/>
+                <w:szCs w:val="19"/>
+                <w:highlight w:val="white"/>
+                <w:lang w:val="en-CA"/>
+              </w:rPr>
+              <w:t xml:space="preserve"> &lt; size; </w:t>
+            </w:r>
+            <w:proofErr w:type="spellStart"/>
+            <w:r>
+              <w:rPr>
+                <w:rFonts w:ascii="Cascadia Mono" w:hAnsi="Cascadia Mono" w:cs="Cascadia Mono"/>
+                <w:color w:val="000000"/>
+                <w:sz w:val="19"/>
+                <w:szCs w:val="19"/>
+                <w:highlight w:val="white"/>
+                <w:lang w:val="en-CA"/>
+              </w:rPr>
+              <w:t>i</w:t>
+            </w:r>
+            <w:proofErr w:type="spellEnd"/>
+            <w:r>
+              <w:rPr>
+                <w:rFonts w:ascii="Cascadia Mono" w:hAnsi="Cascadia Mono" w:cs="Cascadia Mono"/>
+                <w:color w:val="000000"/>
+                <w:sz w:val="19"/>
+                <w:szCs w:val="19"/>
+                <w:highlight w:val="white"/>
+                <w:lang w:val="en-CA"/>
+              </w:rPr>
+              <w:t>++)</w:t>
+            </w:r>
+          </w:p>
+          <w:p>
+            <w:pPr>
+              <w:autoSpaceDE w:val="0"/>
+              <w:autoSpaceDN w:val="0"/>
+              <w:adjustRightInd w:val="0"/>
+              <w:rPr>
+                <w:rFonts w:ascii="Cascadia Mono" w:hAnsi="Cascadia Mono" w:cs="Cascadia Mono"/>
+                <w:color w:val="000000"/>
+                <w:sz w:val="19"/>
+                <w:szCs w:val="19"/>
+                <w:highlight w:val="white"/>
+                <w:lang w:val="en-CA"/>
+              </w:rPr>
+            </w:pPr>
+            <w:r>
+              <w:rPr>
+                <w:rFonts w:ascii="Cascadia Mono" w:hAnsi="Cascadia Mono" w:cs="Cascadia Mono"/>
+                <w:color w:val="000000"/>
+                <w:sz w:val="19"/>
+                <w:szCs w:val="19"/>
+                <w:highlight w:val="white"/>
+                <w:lang w:val="en-CA"/>
+              </w:rPr>
+              <w:t xml:space="preserve"> {</w:t>
+            </w:r>
+          </w:p>
+          <w:p>
+            <w:pPr>
+              <w:autoSpaceDE w:val="0"/>
+              <w:autoSpaceDN w:val="0"/>
+              <w:adjustRightInd w:val="0"/>
+              <w:rPr>
+                <w:rFonts w:ascii="Cascadia Mono" w:hAnsi="Cascadia Mono" w:cs="Cascadia Mono"/>
+                <w:color w:val="000000"/>
+                <w:sz w:val="19"/>
+                <w:szCs w:val="19"/>
+                <w:highlight w:val="white"/>
+                <w:lang w:val="en-CA"/>
+              </w:rPr>
+            </w:pPr>
+            <w:r>
+              <w:rPr>
+                <w:rFonts w:ascii="Cascadia Mono" w:hAnsi="Cascadia Mono" w:cs="Cascadia Mono"/>
+                <w:color w:val="000000"/>
+                <w:sz w:val="19"/>
+                <w:szCs w:val="19"/>
+                <w:highlight w:val="white"/>
+                <w:lang w:val="en-CA"/>
+              </w:rPr>
+              <w:t xml:space="preserve">     </w:t>
+            </w:r>
+            <w:proofErr w:type="spellStart"/>
+            <w:r>
+              <w:rPr>
+                <w:rFonts w:ascii="Cascadia Mono" w:hAnsi="Cascadia Mono" w:cs="Cascadia Mono"/>
+                <w:color w:val="000000"/>
+                <w:sz w:val="19"/>
+                <w:szCs w:val="19"/>
+                <w:highlight w:val="white"/>
+                <w:lang w:val="en-CA"/>
+              </w:rPr>
+              <w:t>arr</w:t>
+            </w:r>
+            <w:proofErr w:type="spellEnd"/>
+            <w:r>
+              <w:rPr>
+                <w:rFonts w:ascii="Cascadia Mono" w:hAnsi="Cascadia Mono" w:cs="Cascadia Mono"/>
+                <w:color w:val="000000"/>
+                <w:sz w:val="19"/>
+                <w:szCs w:val="19"/>
+                <w:highlight w:val="white"/>
+                <w:lang w:val="en-CA"/>
+              </w:rPr>
+              <w:t xml:space="preserve"> = </w:t>
+            </w:r>
+            <w:proofErr w:type="spellStart"/>
+            <w:proofErr w:type="gramStart"/>
+            <w:r>
+              <w:rPr>
+                <w:rFonts w:ascii="Cascadia Mono" w:hAnsi="Cascadia Mono" w:cs="Cascadia Mono"/>
+                <w:color w:val="000000"/>
+                <w:sz w:val="19"/>
+                <w:szCs w:val="19"/>
+                <w:highlight w:val="white"/>
+                <w:lang w:val="en-CA"/>
+              </w:rPr>
+              <w:t>reader.ReadLine</w:t>
+            </w:r>
+            <w:proofErr w:type="spellEnd"/>
+            <w:proofErr w:type="gramEnd"/>
+            <w:r>
+              <w:rPr>
+                <w:rFonts w:ascii="Cascadia Mono" w:hAnsi="Cascadia Mono" w:cs="Cascadia Mono"/>
+                <w:color w:val="000000"/>
+                <w:sz w:val="19"/>
+                <w:szCs w:val="19"/>
+                <w:highlight w:val="white"/>
+                <w:lang w:val="en-CA"/>
+              </w:rPr>
+              <w:t>(</w:t>
+            </w:r>
+            <w:proofErr w:type="gramStart"/>
+            <w:r>
+              <w:rPr>
+                <w:rFonts w:ascii="Cascadia Mono" w:hAnsi="Cascadia Mono" w:cs="Cascadia Mono"/>
+                <w:color w:val="000000"/>
+                <w:sz w:val="19"/>
+                <w:szCs w:val="19"/>
+                <w:highlight w:val="white"/>
+                <w:lang w:val="en-CA"/>
+              </w:rPr>
+              <w:t>).Split</w:t>
+            </w:r>
+            <w:proofErr w:type="gramEnd"/>
+            <w:r>
+              <w:rPr>
+                <w:rFonts w:ascii="Cascadia Mono" w:hAnsi="Cascadia Mono" w:cs="Cascadia Mono"/>
+                <w:color w:val="000000"/>
+                <w:sz w:val="19"/>
+                <w:szCs w:val="19"/>
+                <w:highlight w:val="white"/>
+                <w:lang w:val="en-CA"/>
+              </w:rPr>
+              <w:t>(</w:t>
+            </w:r>
+            <w:r>
+              <w:rPr>
+                <w:rFonts w:ascii="Cascadia Mono" w:hAnsi="Cascadia Mono" w:cs="Cascadia Mono"/>
+                <w:color w:val="A31515"/>
+                <w:sz w:val="19"/>
+                <w:szCs w:val="19"/>
+                <w:highlight w:val="white"/>
+                <w:lang w:val="en-CA"/>
+              </w:rPr>
+              <w:t>','</w:t>
+            </w:r>
+            <w:proofErr w:type="gramStart"/>
+            <w:r>
+              <w:rPr>
+                <w:rFonts w:ascii="Cascadia Mono" w:hAnsi="Cascadia Mono" w:cs="Cascadia Mono"/>
+                <w:color w:val="000000"/>
+                <w:sz w:val="19"/>
+                <w:szCs w:val="19"/>
+                <w:highlight w:val="white"/>
+                <w:lang w:val="en-CA"/>
+              </w:rPr>
+              <w:t>);</w:t>
+            </w:r>
+            <w:proofErr w:type="gramEnd"/>
+          </w:p>
+          <w:p>
+            <w:pPr>
+              <w:autoSpaceDE w:val="0"/>
+              <w:autoSpaceDN w:val="0"/>
+              <w:adjustRightInd w:val="0"/>
+              <w:rPr>
+                <w:rFonts w:ascii="Cascadia Mono" w:hAnsi="Cascadia Mono" w:cs="Cascadia Mono"/>
+                <w:color w:val="000000"/>
+                <w:sz w:val="19"/>
+                <w:szCs w:val="19"/>
+                <w:highlight w:val="white"/>
+                <w:lang w:val="en-CA"/>
+              </w:rPr>
+            </w:pPr>
+            <w:r>
+              <w:rPr>
+                <w:rFonts w:ascii="Cascadia Mono" w:hAnsi="Cascadia Mono" w:cs="Cascadia Mono"/>
+                <w:color w:val="000000"/>
+                <w:sz w:val="19"/>
+                <w:szCs w:val="19"/>
+                <w:highlight w:val="white"/>
+                <w:lang w:val="en-CA"/>
+              </w:rPr>
+              <w:t xml:space="preserve">     </w:t>
+            </w:r>
+            <w:r>
+              <w:rPr>
+                <w:rFonts w:ascii="Cascadia Mono" w:hAnsi="Cascadia Mono" w:cs="Cascadia Mono"/>
+                <w:color w:val="0000FF"/>
+                <w:sz w:val="19"/>
+                <w:szCs w:val="19"/>
+                <w:highlight w:val="white"/>
+                <w:lang w:val="en-CA"/>
+              </w:rPr>
+              <w:t>if</w:t>
+            </w:r>
+            <w:r>
+              <w:rPr>
+                <w:rFonts w:ascii="Cascadia Mono" w:hAnsi="Cascadia Mono" w:cs="Cascadia Mono"/>
+                <w:color w:val="000000"/>
+                <w:sz w:val="19"/>
+                <w:szCs w:val="19"/>
+                <w:highlight w:val="white"/>
+                <w:lang w:val="en-CA"/>
+              </w:rPr>
+              <w:t xml:space="preserve"> (</w:t>
+            </w:r>
+            <w:proofErr w:type="spellStart"/>
+            <w:r>
+              <w:rPr>
+                <w:rFonts w:ascii="Cascadia Mono" w:hAnsi="Cascadia Mono" w:cs="Cascadia Mono"/>
+                <w:color w:val="2B91AF"/>
+                <w:sz w:val="19"/>
+                <w:szCs w:val="19"/>
+                <w:highlight w:val="white"/>
+                <w:lang w:val="en-CA"/>
+              </w:rPr>
+              <w:t>Validator</w:t>
+            </w:r>
+            <w:r>
+              <w:rPr>
+                <w:rFonts w:ascii="Cascadia Mono" w:hAnsi="Cascadia Mono" w:cs="Cascadia Mono"/>
+                <w:color w:val="000000"/>
+                <w:sz w:val="19"/>
+                <w:szCs w:val="19"/>
+                <w:highlight w:val="white"/>
+                <w:lang w:val="en-CA"/>
+              </w:rPr>
+              <w:t>.ValidateItem</w:t>
+            </w:r>
+            <w:proofErr w:type="spellEnd"/>
+            <w:r>
+              <w:rPr>
+                <w:rFonts w:ascii="Cascadia Mono" w:hAnsi="Cascadia Mono" w:cs="Cascadia Mono"/>
+                <w:color w:val="000000"/>
+                <w:sz w:val="19"/>
+                <w:szCs w:val="19"/>
+                <w:highlight w:val="white"/>
+                <w:lang w:val="en-CA"/>
+              </w:rPr>
+              <w:t>(</w:t>
+            </w:r>
+            <w:proofErr w:type="spellStart"/>
+            <w:r>
+              <w:rPr>
+                <w:rFonts w:ascii="Cascadia Mono" w:hAnsi="Cascadia Mono" w:cs="Cascadia Mono"/>
+                <w:color w:val="000000"/>
+                <w:sz w:val="19"/>
+                <w:szCs w:val="19"/>
+                <w:highlight w:val="white"/>
+                <w:lang w:val="en-CA"/>
+              </w:rPr>
+              <w:t>arr</w:t>
+            </w:r>
+            <w:proofErr w:type="spellEnd"/>
+            <w:r>
+              <w:rPr>
+                <w:rFonts w:ascii="Cascadia Mono" w:hAnsi="Cascadia Mono" w:cs="Cascadia Mono"/>
+                <w:color w:val="000000"/>
+                <w:sz w:val="19"/>
+                <w:szCs w:val="19"/>
+                <w:highlight w:val="white"/>
+                <w:lang w:val="en-CA"/>
+              </w:rPr>
+              <w:t xml:space="preserve">, </w:t>
+            </w:r>
+            <w:r>
+              <w:rPr>
+                <w:rFonts w:ascii="Cascadia Mono" w:hAnsi="Cascadia Mono" w:cs="Cascadia Mono"/>
+                <w:color w:val="0000FF"/>
+                <w:sz w:val="19"/>
+                <w:szCs w:val="19"/>
+                <w:highlight w:val="white"/>
+                <w:lang w:val="en-CA"/>
+              </w:rPr>
+              <w:t>out</w:t>
+            </w:r>
+            <w:r>
+              <w:rPr>
+                <w:rFonts w:ascii="Cascadia Mono" w:hAnsi="Cascadia Mono" w:cs="Cascadia Mono"/>
+                <w:color w:val="000000"/>
+                <w:sz w:val="19"/>
+                <w:szCs w:val="19"/>
+                <w:highlight w:val="white"/>
+                <w:lang w:val="en-CA"/>
+              </w:rPr>
+              <w:t xml:space="preserve"> code, </w:t>
+            </w:r>
+            <w:r>
+              <w:rPr>
+                <w:rFonts w:ascii="Cascadia Mono" w:hAnsi="Cascadia Mono" w:cs="Cascadia Mono"/>
+                <w:color w:val="0000FF"/>
+                <w:sz w:val="19"/>
+                <w:szCs w:val="19"/>
+                <w:highlight w:val="white"/>
+                <w:lang w:val="en-CA"/>
+              </w:rPr>
+              <w:t>out</w:t>
+            </w:r>
+            <w:r>
+              <w:rPr>
+                <w:rFonts w:ascii="Cascadia Mono" w:hAnsi="Cascadia Mono" w:cs="Cascadia Mono"/>
+                <w:color w:val="000000"/>
+                <w:sz w:val="19"/>
+                <w:szCs w:val="19"/>
+                <w:highlight w:val="white"/>
+                <w:lang w:val="en-CA"/>
+              </w:rPr>
+              <w:t xml:space="preserve"> price, </w:t>
+            </w:r>
+            <w:r>
+              <w:rPr>
+                <w:rFonts w:ascii="Cascadia Mono" w:hAnsi="Cascadia Mono" w:cs="Cascadia Mono"/>
+                <w:color w:val="0000FF"/>
+                <w:sz w:val="19"/>
+                <w:szCs w:val="19"/>
+                <w:highlight w:val="white"/>
+                <w:lang w:val="en-CA"/>
+              </w:rPr>
+              <w:t>out</w:t>
+            </w:r>
+            <w:r>
+              <w:rPr>
+                <w:rFonts w:ascii="Cascadia Mono" w:hAnsi="Cascadia Mono" w:cs="Cascadia Mono"/>
+                <w:color w:val="000000"/>
+                <w:sz w:val="19"/>
+                <w:szCs w:val="19"/>
+                <w:highlight w:val="white"/>
+                <w:lang w:val="en-CA"/>
+              </w:rPr>
+              <w:t xml:space="preserve"> qty, </w:t>
+            </w:r>
+            <w:r>
+              <w:rPr>
+                <w:rFonts w:ascii="Cascadia Mono" w:hAnsi="Cascadia Mono" w:cs="Cascadia Mono"/>
+                <w:color w:val="0000FF"/>
+                <w:sz w:val="19"/>
+                <w:szCs w:val="19"/>
+                <w:highlight w:val="white"/>
+                <w:lang w:val="en-CA"/>
+              </w:rPr>
+              <w:t>out</w:t>
+            </w:r>
+            <w:r>
+              <w:rPr>
+                <w:rFonts w:ascii="Cascadia Mono" w:hAnsi="Cascadia Mono" w:cs="Cascadia Mono"/>
+                <w:color w:val="000000"/>
+                <w:sz w:val="19"/>
+                <w:szCs w:val="19"/>
+                <w:highlight w:val="white"/>
+                <w:lang w:val="en-CA"/>
+              </w:rPr>
+              <w:t xml:space="preserve"> age))</w:t>
+            </w:r>
+          </w:p>
+          <w:p>
+            <w:pPr>
+              <w:autoSpaceDE w:val="0"/>
+              <w:autoSpaceDN w:val="0"/>
+              <w:adjustRightInd w:val="0"/>
+              <w:rPr>
+                <w:rFonts w:ascii="Cascadia Mono" w:hAnsi="Cascadia Mono" w:cs="Cascadia Mono"/>
+                <w:color w:val="000000"/>
+                <w:sz w:val="19"/>
+                <w:szCs w:val="19"/>
+                <w:highlight w:val="white"/>
+                <w:lang w:val="en-CA"/>
+              </w:rPr>
+            </w:pPr>
+            <w:r>
+              <w:rPr>
+                <w:rFonts w:ascii="Cascadia Mono" w:hAnsi="Cascadia Mono" w:cs="Cascadia Mono"/>
+                <w:color w:val="000000"/>
+                <w:sz w:val="19"/>
+                <w:szCs w:val="19"/>
+                <w:highlight w:val="white"/>
+                <w:lang w:val="en-CA"/>
+              </w:rPr>
+              <w:t xml:space="preserve">     {</w:t>
+            </w:r>
+          </w:p>
+          <w:p>
+            <w:pPr>
+              <w:autoSpaceDE w:val="0"/>
+              <w:autoSpaceDN w:val="0"/>
+              <w:adjustRightInd w:val="0"/>
+              <w:rPr>
+                <w:rFonts w:ascii="Cascadia Mono" w:hAnsi="Cascadia Mono" w:cs="Cascadia Mono"/>
+                <w:color w:val="000000"/>
+                <w:sz w:val="19"/>
+                <w:szCs w:val="19"/>
+                <w:highlight w:val="white"/>
+                <w:lang w:val="en-CA"/>
+              </w:rPr>
+            </w:pPr>
+            <w:r>
+              <w:rPr>
+                <w:rFonts w:ascii="Cascadia Mono" w:hAnsi="Cascadia Mono" w:cs="Cascadia Mono"/>
+                <w:color w:val="000000"/>
+                <w:sz w:val="19"/>
+                <w:szCs w:val="19"/>
+                <w:highlight w:val="white"/>
+                <w:lang w:val="en-CA"/>
+              </w:rPr>
+              <w:t xml:space="preserve">         </w:t>
+            </w:r>
+            <w:r>
+              <w:rPr>
+                <w:rFonts w:ascii="Cascadia Mono" w:hAnsi="Cascadia Mono" w:cs="Cascadia Mono"/>
+                <w:color w:val="0000FF"/>
+                <w:sz w:val="19"/>
+                <w:szCs w:val="19"/>
+                <w:highlight w:val="white"/>
+                <w:lang w:val="en-CA"/>
+              </w:rPr>
+              <w:t>if</w:t>
+            </w:r>
+            <w:r>
+              <w:rPr>
+                <w:rFonts w:ascii="Cascadia Mono" w:hAnsi="Cascadia Mono" w:cs="Cascadia Mono"/>
+                <w:color w:val="000000"/>
+                <w:sz w:val="19"/>
+                <w:szCs w:val="19"/>
+                <w:highlight w:val="white"/>
+                <w:lang w:val="en-CA"/>
+              </w:rPr>
+              <w:t xml:space="preserve"> (</w:t>
+            </w:r>
+            <w:proofErr w:type="spellStart"/>
+            <w:proofErr w:type="gramStart"/>
+            <w:r>
+              <w:rPr>
+                <w:rFonts w:ascii="Cascadia Mono" w:hAnsi="Cascadia Mono" w:cs="Cascadia Mono"/>
+                <w:color w:val="000000"/>
+                <w:sz w:val="19"/>
+                <w:szCs w:val="19"/>
+                <w:highlight w:val="white"/>
+                <w:lang w:val="en-CA"/>
+              </w:rPr>
+              <w:t>arr</w:t>
+            </w:r>
+            <w:proofErr w:type="spellEnd"/>
+            <w:r>
+              <w:rPr>
+                <w:rFonts w:ascii="Cascadia Mono" w:hAnsi="Cascadia Mono" w:cs="Cascadia Mono"/>
+                <w:color w:val="000000"/>
+                <w:sz w:val="19"/>
+                <w:szCs w:val="19"/>
+                <w:highlight w:val="white"/>
+                <w:lang w:val="en-CA"/>
+              </w:rPr>
+              <w:t>[</w:t>
+            </w:r>
+            <w:proofErr w:type="gramEnd"/>
+            <w:r>
+              <w:rPr>
+                <w:rFonts w:ascii="Cascadia Mono" w:hAnsi="Cascadia Mono" w:cs="Cascadia Mono"/>
+                <w:color w:val="000000"/>
+                <w:sz w:val="19"/>
+                <w:szCs w:val="19"/>
+                <w:highlight w:val="white"/>
+                <w:lang w:val="en-CA"/>
+              </w:rPr>
+              <w:t xml:space="preserve">0] == </w:t>
+            </w:r>
+            <w:r>
+              <w:rPr>
+                <w:rFonts w:ascii="Cascadia Mono" w:hAnsi="Cascadia Mono" w:cs="Cascadia Mono"/>
+                <w:color w:val="A31515"/>
+                <w:sz w:val="19"/>
+                <w:szCs w:val="19"/>
+                <w:highlight w:val="white"/>
+                <w:lang w:val="en-CA"/>
+              </w:rPr>
+              <w:t>"furniture"</w:t>
+            </w:r>
+            <w:r>
+              <w:rPr>
+                <w:rFonts w:ascii="Cascadia Mono" w:hAnsi="Cascadia Mono" w:cs="Cascadia Mono"/>
+                <w:color w:val="000000"/>
+                <w:sz w:val="19"/>
+                <w:szCs w:val="19"/>
+                <w:highlight w:val="white"/>
+                <w:lang w:val="en-CA"/>
+              </w:rPr>
+              <w:t>)</w:t>
+            </w:r>
+          </w:p>
+          <w:p>
+            <w:pPr>
+              <w:autoSpaceDE w:val="0"/>
+              <w:autoSpaceDN w:val="0"/>
+              <w:adjustRightInd w:val="0"/>
+              <w:rPr>
+                <w:rFonts w:ascii="Cascadia Mono" w:hAnsi="Cascadia Mono" w:cs="Cascadia Mono"/>
+                <w:color w:val="000000"/>
+                <w:sz w:val="19"/>
+                <w:szCs w:val="19"/>
+                <w:highlight w:val="white"/>
+                <w:lang w:val="en-CA"/>
+              </w:rPr>
+            </w:pPr>
+            <w:r>
+              <w:rPr>
+                <w:rFonts w:ascii="Cascadia Mono" w:hAnsi="Cascadia Mono" w:cs="Cascadia Mono"/>
+                <w:color w:val="000000"/>
+                <w:sz w:val="19"/>
+                <w:szCs w:val="19"/>
+                <w:highlight w:val="white"/>
+                <w:lang w:val="en-CA"/>
+              </w:rPr>
+              <w:t xml:space="preserve">         {</w:t>
+            </w:r>
+          </w:p>
+          <w:p>
+            <w:pPr>
+              <w:autoSpaceDE w:val="0"/>
+              <w:autoSpaceDN w:val="0"/>
+              <w:adjustRightInd w:val="0"/>
+              <w:rPr>
+                <w:rFonts w:ascii="Cascadia Mono" w:hAnsi="Cascadia Mono" w:cs="Cascadia Mono"/>
+                <w:color w:val="000000"/>
+                <w:sz w:val="19"/>
+                <w:szCs w:val="19"/>
+                <w:highlight w:val="white"/>
+                <w:lang w:val="en-CA"/>
+              </w:rPr>
+            </w:pPr>
+            <w:r>
+              <w:rPr>
+                <w:rFonts w:ascii="Cascadia Mono" w:hAnsi="Cascadia Mono" w:cs="Cascadia Mono"/>
+                <w:color w:val="000000"/>
+                <w:sz w:val="19"/>
+                <w:szCs w:val="19"/>
+                <w:highlight w:val="white"/>
+                <w:lang w:val="en-CA"/>
+              </w:rPr>
+              <w:t xml:space="preserve">             </w:t>
+            </w:r>
+            <w:proofErr w:type="spellStart"/>
+            <w:proofErr w:type="gramStart"/>
+            <w:r>
+              <w:rPr>
+                <w:rFonts w:ascii="Cascadia Mono" w:hAnsi="Cascadia Mono" w:cs="Cascadia Mono"/>
+                <w:color w:val="000000"/>
+                <w:sz w:val="19"/>
+                <w:szCs w:val="19"/>
+                <w:highlight w:val="white"/>
+                <w:lang w:val="en-CA"/>
+              </w:rPr>
+              <w:t>inventorycart.Add</w:t>
+            </w:r>
+            <w:proofErr w:type="spellEnd"/>
+            <w:proofErr w:type="gramEnd"/>
+            <w:r>
+              <w:rPr>
+                <w:rFonts w:ascii="Cascadia Mono" w:hAnsi="Cascadia Mono" w:cs="Cascadia Mono"/>
+                <w:color w:val="000000"/>
+                <w:sz w:val="19"/>
+                <w:szCs w:val="19"/>
+                <w:highlight w:val="white"/>
+                <w:lang w:val="en-CA"/>
+              </w:rPr>
+              <w:t>(</w:t>
+            </w:r>
+            <w:r>
+              <w:rPr>
+                <w:rFonts w:ascii="Cascadia Mono" w:hAnsi="Cascadia Mono" w:cs="Cascadia Mono"/>
+                <w:color w:val="0000FF"/>
+                <w:sz w:val="19"/>
+                <w:szCs w:val="19"/>
+                <w:highlight w:val="white"/>
+                <w:lang w:val="en-CA"/>
+              </w:rPr>
+              <w:t>new</w:t>
+            </w:r>
+            <w:r>
+              <w:rPr>
+                <w:rFonts w:ascii="Cascadia Mono" w:hAnsi="Cascadia Mono" w:cs="Cascadia Mono"/>
+                <w:color w:val="000000"/>
+                <w:sz w:val="19"/>
+                <w:szCs w:val="19"/>
+                <w:highlight w:val="white"/>
+                <w:lang w:val="en-CA"/>
+              </w:rPr>
+              <w:t xml:space="preserve"> </w:t>
+            </w:r>
+            <w:proofErr w:type="spellStart"/>
+            <w:proofErr w:type="gramStart"/>
+            <w:r>
+              <w:rPr>
+                <w:rFonts w:ascii="Cascadia Mono" w:hAnsi="Cascadia Mono" w:cs="Cascadia Mono"/>
+                <w:color w:val="2B91AF"/>
+                <w:sz w:val="19"/>
+                <w:szCs w:val="19"/>
+                <w:highlight w:val="white"/>
+                <w:lang w:val="en-CA"/>
+              </w:rPr>
+              <w:t>AntiqueFurniture</w:t>
+            </w:r>
+            <w:proofErr w:type="spellEnd"/>
+            <w:r>
+              <w:rPr>
+                <w:rFonts w:ascii="Cascadia Mono" w:hAnsi="Cascadia Mono" w:cs="Cascadia Mono"/>
+                <w:color w:val="000000"/>
+                <w:sz w:val="19"/>
+                <w:szCs w:val="19"/>
+                <w:highlight w:val="white"/>
+                <w:lang w:val="en-CA"/>
+              </w:rPr>
+              <w:t>(</w:t>
+            </w:r>
+            <w:proofErr w:type="gramEnd"/>
+            <w:r>
+              <w:rPr>
+                <w:rFonts w:ascii="Cascadia Mono" w:hAnsi="Cascadia Mono" w:cs="Cascadia Mono"/>
+                <w:color w:val="000000"/>
+                <w:sz w:val="19"/>
+                <w:szCs w:val="19"/>
+                <w:highlight w:val="white"/>
+                <w:lang w:val="en-CA"/>
+              </w:rPr>
+              <w:t xml:space="preserve">code, </w:t>
+            </w:r>
+            <w:proofErr w:type="spellStart"/>
+            <w:proofErr w:type="gramStart"/>
+            <w:r>
+              <w:rPr>
+                <w:rFonts w:ascii="Cascadia Mono" w:hAnsi="Cascadia Mono" w:cs="Cascadia Mono"/>
+                <w:color w:val="000000"/>
+                <w:sz w:val="19"/>
+                <w:szCs w:val="19"/>
+                <w:highlight w:val="white"/>
+                <w:lang w:val="en-CA"/>
+              </w:rPr>
+              <w:t>arr</w:t>
+            </w:r>
+            <w:proofErr w:type="spellEnd"/>
+            <w:r>
+              <w:rPr>
+                <w:rFonts w:ascii="Cascadia Mono" w:hAnsi="Cascadia Mono" w:cs="Cascadia Mono"/>
+                <w:color w:val="000000"/>
+                <w:sz w:val="19"/>
+                <w:szCs w:val="19"/>
+                <w:highlight w:val="white"/>
+                <w:lang w:val="en-CA"/>
+              </w:rPr>
+              <w:t>[</w:t>
+            </w:r>
+            <w:proofErr w:type="gramEnd"/>
+            <w:r>
+              <w:rPr>
+                <w:rFonts w:ascii="Cascadia Mono" w:hAnsi="Cascadia Mono" w:cs="Cascadia Mono"/>
+                <w:color w:val="000000"/>
+                <w:sz w:val="19"/>
+                <w:szCs w:val="19"/>
+                <w:highlight w:val="white"/>
+                <w:lang w:val="en-CA"/>
+              </w:rPr>
+              <w:t xml:space="preserve">2], price, qty, </w:t>
+            </w:r>
+            <w:proofErr w:type="spellStart"/>
+            <w:proofErr w:type="gramStart"/>
+            <w:r>
+              <w:rPr>
+                <w:rFonts w:ascii="Cascadia Mono" w:hAnsi="Cascadia Mono" w:cs="Cascadia Mono"/>
+                <w:color w:val="000000"/>
+                <w:sz w:val="19"/>
+                <w:szCs w:val="19"/>
+                <w:highlight w:val="white"/>
+                <w:lang w:val="en-CA"/>
+              </w:rPr>
+              <w:t>arr</w:t>
+            </w:r>
+            <w:proofErr w:type="spellEnd"/>
+            <w:r>
+              <w:rPr>
+                <w:rFonts w:ascii="Cascadia Mono" w:hAnsi="Cascadia Mono" w:cs="Cascadia Mono"/>
+                <w:color w:val="000000"/>
+                <w:sz w:val="19"/>
+                <w:szCs w:val="19"/>
+                <w:highlight w:val="white"/>
+                <w:lang w:val="en-CA"/>
+              </w:rPr>
+              <w:t>[</w:t>
+            </w:r>
+            <w:proofErr w:type="gramEnd"/>
+            <w:r>
+              <w:rPr>
+                <w:rFonts w:ascii="Cascadia Mono" w:hAnsi="Cascadia Mono" w:cs="Cascadia Mono"/>
+                <w:color w:val="000000"/>
+                <w:sz w:val="19"/>
+                <w:szCs w:val="19"/>
+                <w:highlight w:val="white"/>
+                <w:lang w:val="en-CA"/>
+              </w:rPr>
+              <w:t xml:space="preserve">5], </w:t>
+            </w:r>
+            <w:proofErr w:type="spellStart"/>
+            <w:proofErr w:type="gramStart"/>
+            <w:r>
+              <w:rPr>
+                <w:rFonts w:ascii="Cascadia Mono" w:hAnsi="Cascadia Mono" w:cs="Cascadia Mono"/>
+                <w:color w:val="000000"/>
+                <w:sz w:val="19"/>
+                <w:szCs w:val="19"/>
+                <w:highlight w:val="white"/>
+                <w:lang w:val="en-CA"/>
+              </w:rPr>
+              <w:t>arr</w:t>
+            </w:r>
+            <w:proofErr w:type="spellEnd"/>
+            <w:r>
+              <w:rPr>
+                <w:rFonts w:ascii="Cascadia Mono" w:hAnsi="Cascadia Mono" w:cs="Cascadia Mono"/>
+                <w:color w:val="000000"/>
+                <w:sz w:val="19"/>
+                <w:szCs w:val="19"/>
+                <w:highlight w:val="white"/>
+                <w:lang w:val="en-CA"/>
+              </w:rPr>
+              <w:t>[</w:t>
+            </w:r>
+            <w:proofErr w:type="gramEnd"/>
+            <w:r>
+              <w:rPr>
+                <w:rFonts w:ascii="Cascadia Mono" w:hAnsi="Cascadia Mono" w:cs="Cascadia Mono"/>
+                <w:color w:val="000000"/>
+                <w:sz w:val="19"/>
+                <w:szCs w:val="19"/>
+                <w:highlight w:val="white"/>
+                <w:lang w:val="en-CA"/>
+              </w:rPr>
+              <w:t>6])</w:t>
+            </w:r>
+            <w:proofErr w:type="gramStart"/>
+            <w:r>
+              <w:rPr>
+                <w:rFonts w:ascii="Cascadia Mono" w:hAnsi="Cascadia Mono" w:cs="Cascadia Mono"/>
+                <w:color w:val="000000"/>
+                <w:sz w:val="19"/>
+                <w:szCs w:val="19"/>
+                <w:highlight w:val="white"/>
+                <w:lang w:val="en-CA"/>
+              </w:rPr>
+              <w:t>);</w:t>
+            </w:r>
+            <w:proofErr w:type="gramEnd"/>
+          </w:p>
+          <w:p>
+            <w:pPr>
+              <w:autoSpaceDE w:val="0"/>
+              <w:autoSpaceDN w:val="0"/>
+              <w:adjustRightInd w:val="0"/>
+              <w:rPr>
+                <w:rFonts w:ascii="Cascadia Mono" w:hAnsi="Cascadia Mono" w:cs="Cascadia Mono"/>
+                <w:color w:val="000000"/>
+                <w:sz w:val="19"/>
+                <w:szCs w:val="19"/>
+                <w:highlight w:val="white"/>
+                <w:lang w:val="en-CA"/>
+              </w:rPr>
+            </w:pPr>
+            <w:r>
+              <w:rPr>
+                <w:rFonts w:ascii="Cascadia Mono" w:hAnsi="Cascadia Mono" w:cs="Cascadia Mono"/>
+                <w:color w:val="000000"/>
+                <w:sz w:val="19"/>
+                <w:szCs w:val="19"/>
+                <w:highlight w:val="white"/>
+                <w:lang w:val="en-CA"/>
+              </w:rPr>
+              <w:t xml:space="preserve">         }</w:t>
+            </w:r>
+          </w:p>
+          <w:p>
+            <w:pPr>
+              <w:autoSpaceDE w:val="0"/>
+              <w:autoSpaceDN w:val="0"/>
+              <w:adjustRightInd w:val="0"/>
+              <w:rPr>
+                <w:rFonts w:ascii="Cascadia Mono" w:hAnsi="Cascadia Mono" w:cs="Cascadia Mono"/>
+                <w:color w:val="000000"/>
+                <w:sz w:val="19"/>
+                <w:szCs w:val="19"/>
+                <w:highlight w:val="white"/>
+                <w:lang w:val="en-CA"/>
+              </w:rPr>
+            </w:pPr>
+            <w:r>
+              <w:rPr>
+                <w:rFonts w:ascii="Cascadia Mono" w:hAnsi="Cascadia Mono" w:cs="Cascadia Mono"/>
+                <w:color w:val="000000"/>
+                <w:sz w:val="19"/>
+                <w:szCs w:val="19"/>
+                <w:highlight w:val="white"/>
+                <w:lang w:val="en-CA"/>
+              </w:rPr>
+              <w:t xml:space="preserve">         </w:t>
+            </w:r>
+            <w:r>
+              <w:rPr>
+                <w:rFonts w:ascii="Cascadia Mono" w:hAnsi="Cascadia Mono" w:cs="Cascadia Mono"/>
+                <w:color w:val="0000FF"/>
+                <w:sz w:val="19"/>
+                <w:szCs w:val="19"/>
+                <w:highlight w:val="white"/>
+                <w:lang w:val="en-CA"/>
+              </w:rPr>
+              <w:t>else</w:t>
+            </w:r>
+            <w:r>
+              <w:rPr>
+                <w:rFonts w:ascii="Cascadia Mono" w:hAnsi="Cascadia Mono" w:cs="Cascadia Mono"/>
+                <w:color w:val="000000"/>
+                <w:sz w:val="19"/>
+                <w:szCs w:val="19"/>
+                <w:highlight w:val="white"/>
+                <w:lang w:val="en-CA"/>
+              </w:rPr>
+              <w:t xml:space="preserve"> </w:t>
+            </w:r>
+            <w:r>
+              <w:rPr>
+                <w:rFonts w:ascii="Cascadia Mono" w:hAnsi="Cascadia Mono" w:cs="Cascadia Mono"/>
+                <w:color w:val="0000FF"/>
+                <w:sz w:val="19"/>
+                <w:szCs w:val="19"/>
+                <w:highlight w:val="white"/>
+                <w:lang w:val="en-CA"/>
+              </w:rPr>
+              <w:t>if</w:t>
+            </w:r>
+            <w:r>
+              <w:rPr>
+                <w:rFonts w:ascii="Cascadia Mono" w:hAnsi="Cascadia Mono" w:cs="Cascadia Mono"/>
+                <w:color w:val="000000"/>
+                <w:sz w:val="19"/>
+                <w:szCs w:val="19"/>
+                <w:highlight w:val="white"/>
+                <w:lang w:val="en-CA"/>
+              </w:rPr>
+              <w:t xml:space="preserve"> (</w:t>
+            </w:r>
+            <w:proofErr w:type="spellStart"/>
+            <w:proofErr w:type="gramStart"/>
+            <w:r>
+              <w:rPr>
+                <w:rFonts w:ascii="Cascadia Mono" w:hAnsi="Cascadia Mono" w:cs="Cascadia Mono"/>
+                <w:color w:val="000000"/>
+                <w:sz w:val="19"/>
+                <w:szCs w:val="19"/>
+                <w:highlight w:val="white"/>
+                <w:lang w:val="en-CA"/>
+              </w:rPr>
+              <w:t>arr</w:t>
+            </w:r>
+            <w:proofErr w:type="spellEnd"/>
+            <w:r>
+              <w:rPr>
+                <w:rFonts w:ascii="Cascadia Mono" w:hAnsi="Cascadia Mono" w:cs="Cascadia Mono"/>
+                <w:color w:val="000000"/>
+                <w:sz w:val="19"/>
+                <w:szCs w:val="19"/>
+                <w:highlight w:val="white"/>
+                <w:lang w:val="en-CA"/>
+              </w:rPr>
+              <w:t>[</w:t>
+            </w:r>
+            <w:proofErr w:type="gramEnd"/>
+            <w:r>
+              <w:rPr>
+                <w:rFonts w:ascii="Cascadia Mono" w:hAnsi="Cascadia Mono" w:cs="Cascadia Mono"/>
+                <w:color w:val="000000"/>
+                <w:sz w:val="19"/>
+                <w:szCs w:val="19"/>
+                <w:highlight w:val="white"/>
+                <w:lang w:val="en-CA"/>
+              </w:rPr>
+              <w:t xml:space="preserve">0] == </w:t>
+            </w:r>
+            <w:r>
+              <w:rPr>
+                <w:rFonts w:ascii="Cascadia Mono" w:hAnsi="Cascadia Mono" w:cs="Cascadia Mono"/>
+                <w:color w:val="A31515"/>
+                <w:sz w:val="19"/>
+                <w:szCs w:val="19"/>
+                <w:highlight w:val="white"/>
+                <w:lang w:val="en-CA"/>
+              </w:rPr>
+              <w:t>"jewelry"</w:t>
+            </w:r>
+            <w:r>
+              <w:rPr>
+                <w:rFonts w:ascii="Cascadia Mono" w:hAnsi="Cascadia Mono" w:cs="Cascadia Mono"/>
+                <w:color w:val="000000"/>
+                <w:sz w:val="19"/>
+                <w:szCs w:val="19"/>
+                <w:highlight w:val="white"/>
+                <w:lang w:val="en-CA"/>
+              </w:rPr>
+              <w:t>)</w:t>
+            </w:r>
+          </w:p>
+          <w:p>
+            <w:pPr>
+              <w:autoSpaceDE w:val="0"/>
+              <w:autoSpaceDN w:val="0"/>
+              <w:adjustRightInd w:val="0"/>
+              <w:rPr>
+                <w:rFonts w:ascii="Cascadia Mono" w:hAnsi="Cascadia Mono" w:cs="Cascadia Mono"/>
+                <w:color w:val="000000"/>
+                <w:sz w:val="19"/>
+                <w:szCs w:val="19"/>
+                <w:highlight w:val="white"/>
+                <w:lang w:val="en-CA"/>
+              </w:rPr>
+            </w:pPr>
+            <w:r>
+              <w:rPr>
+                <w:rFonts w:ascii="Cascadia Mono" w:hAnsi="Cascadia Mono" w:cs="Cascadia Mono"/>
+                <w:color w:val="000000"/>
+                <w:sz w:val="19"/>
+                <w:szCs w:val="19"/>
+                <w:highlight w:val="white"/>
+                <w:lang w:val="en-CA"/>
+              </w:rPr>
+              <w:t xml:space="preserve">         {</w:t>
+            </w:r>
+          </w:p>
+          <w:p>
+            <w:pPr>
+              <w:autoSpaceDE w:val="0"/>
+              <w:autoSpaceDN w:val="0"/>
+              <w:adjustRightInd w:val="0"/>
+              <w:rPr>
+                <w:rFonts w:ascii="Cascadia Mono" w:hAnsi="Cascadia Mono" w:cs="Cascadia Mono"/>
+                <w:color w:val="000000"/>
+                <w:sz w:val="19"/>
+                <w:szCs w:val="19"/>
+                <w:highlight w:val="white"/>
+                <w:lang w:val="en-CA"/>
+              </w:rPr>
+            </w:pPr>
+            <w:r>
+              <w:rPr>
+                <w:rFonts w:ascii="Cascadia Mono" w:hAnsi="Cascadia Mono" w:cs="Cascadia Mono"/>
+                <w:color w:val="000000"/>
+                <w:sz w:val="19"/>
+                <w:szCs w:val="19"/>
+                <w:highlight w:val="white"/>
+                <w:lang w:val="en-CA"/>
+              </w:rPr>
+              <w:t xml:space="preserve">             </w:t>
+            </w:r>
+            <w:proofErr w:type="spellStart"/>
+            <w:proofErr w:type="gramStart"/>
+            <w:r>
+              <w:rPr>
+                <w:rFonts w:ascii="Cascadia Mono" w:hAnsi="Cascadia Mono" w:cs="Cascadia Mono"/>
+                <w:color w:val="000000"/>
+                <w:sz w:val="19"/>
+                <w:szCs w:val="19"/>
+                <w:highlight w:val="white"/>
+                <w:lang w:val="en-CA"/>
+              </w:rPr>
+              <w:t>inventorycart.Add</w:t>
+            </w:r>
+            <w:proofErr w:type="spellEnd"/>
+            <w:proofErr w:type="gramEnd"/>
+            <w:r>
+              <w:rPr>
+                <w:rFonts w:ascii="Cascadia Mono" w:hAnsi="Cascadia Mono" w:cs="Cascadia Mono"/>
+                <w:color w:val="000000"/>
+                <w:sz w:val="19"/>
+                <w:szCs w:val="19"/>
+                <w:highlight w:val="white"/>
+                <w:lang w:val="en-CA"/>
+              </w:rPr>
+              <w:t>(</w:t>
+            </w:r>
+            <w:r>
+              <w:rPr>
+                <w:rFonts w:ascii="Cascadia Mono" w:hAnsi="Cascadia Mono" w:cs="Cascadia Mono"/>
+                <w:color w:val="0000FF"/>
+                <w:sz w:val="19"/>
+                <w:szCs w:val="19"/>
+                <w:highlight w:val="white"/>
+                <w:lang w:val="en-CA"/>
+              </w:rPr>
+              <w:t>new</w:t>
+            </w:r>
+            <w:r>
+              <w:rPr>
+                <w:rFonts w:ascii="Cascadia Mono" w:hAnsi="Cascadia Mono" w:cs="Cascadia Mono"/>
+                <w:color w:val="000000"/>
+                <w:sz w:val="19"/>
+                <w:szCs w:val="19"/>
+                <w:highlight w:val="white"/>
+                <w:lang w:val="en-CA"/>
+              </w:rPr>
+              <w:t xml:space="preserve"> </w:t>
+            </w:r>
+            <w:proofErr w:type="spellStart"/>
+            <w:proofErr w:type="gramStart"/>
+            <w:r>
+              <w:rPr>
+                <w:rFonts w:ascii="Cascadia Mono" w:hAnsi="Cascadia Mono" w:cs="Cascadia Mono"/>
+                <w:color w:val="2B91AF"/>
+                <w:sz w:val="19"/>
+                <w:szCs w:val="19"/>
+                <w:highlight w:val="white"/>
+                <w:lang w:val="en-CA"/>
+              </w:rPr>
+              <w:t>VintageJewelry</w:t>
+            </w:r>
+            <w:proofErr w:type="spellEnd"/>
+            <w:r>
+              <w:rPr>
+                <w:rFonts w:ascii="Cascadia Mono" w:hAnsi="Cascadia Mono" w:cs="Cascadia Mono"/>
+                <w:color w:val="000000"/>
+                <w:sz w:val="19"/>
+                <w:szCs w:val="19"/>
+                <w:highlight w:val="white"/>
+                <w:lang w:val="en-CA"/>
+              </w:rPr>
+              <w:t>(</w:t>
+            </w:r>
+            <w:proofErr w:type="gramEnd"/>
+            <w:r>
+              <w:rPr>
+                <w:rFonts w:ascii="Cascadia Mono" w:hAnsi="Cascadia Mono" w:cs="Cascadia Mono"/>
+                <w:color w:val="000000"/>
+                <w:sz w:val="19"/>
+                <w:szCs w:val="19"/>
+                <w:highlight w:val="white"/>
+                <w:lang w:val="en-CA"/>
+              </w:rPr>
+              <w:t xml:space="preserve">code, </w:t>
+            </w:r>
+            <w:proofErr w:type="spellStart"/>
+            <w:proofErr w:type="gramStart"/>
+            <w:r>
+              <w:rPr>
+                <w:rFonts w:ascii="Cascadia Mono" w:hAnsi="Cascadia Mono" w:cs="Cascadia Mono"/>
+                <w:color w:val="000000"/>
+                <w:sz w:val="19"/>
+                <w:szCs w:val="19"/>
+                <w:highlight w:val="white"/>
+                <w:lang w:val="en-CA"/>
+              </w:rPr>
+              <w:t>arr</w:t>
+            </w:r>
+            <w:proofErr w:type="spellEnd"/>
+            <w:r>
+              <w:rPr>
+                <w:rFonts w:ascii="Cascadia Mono" w:hAnsi="Cascadia Mono" w:cs="Cascadia Mono"/>
+                <w:color w:val="000000"/>
+                <w:sz w:val="19"/>
+                <w:szCs w:val="19"/>
+                <w:highlight w:val="white"/>
+                <w:lang w:val="en-CA"/>
+              </w:rPr>
+              <w:t>[</w:t>
+            </w:r>
+            <w:proofErr w:type="gramEnd"/>
+            <w:r>
+              <w:rPr>
+                <w:rFonts w:ascii="Cascadia Mono" w:hAnsi="Cascadia Mono" w:cs="Cascadia Mono"/>
+                <w:color w:val="000000"/>
+                <w:sz w:val="19"/>
+                <w:szCs w:val="19"/>
+                <w:highlight w:val="white"/>
+                <w:lang w:val="en-CA"/>
+              </w:rPr>
+              <w:t xml:space="preserve">2], price, qty, age, </w:t>
+            </w:r>
+            <w:proofErr w:type="spellStart"/>
+            <w:proofErr w:type="gramStart"/>
+            <w:r>
+              <w:rPr>
+                <w:rFonts w:ascii="Cascadia Mono" w:hAnsi="Cascadia Mono" w:cs="Cascadia Mono"/>
+                <w:color w:val="000000"/>
+                <w:sz w:val="19"/>
+                <w:szCs w:val="19"/>
+                <w:highlight w:val="white"/>
+                <w:lang w:val="en-CA"/>
+              </w:rPr>
+              <w:t>arr</w:t>
+            </w:r>
+            <w:proofErr w:type="spellEnd"/>
+            <w:r>
+              <w:rPr>
+                <w:rFonts w:ascii="Cascadia Mono" w:hAnsi="Cascadia Mono" w:cs="Cascadia Mono"/>
+                <w:color w:val="000000"/>
+                <w:sz w:val="19"/>
+                <w:szCs w:val="19"/>
+                <w:highlight w:val="white"/>
+                <w:lang w:val="en-CA"/>
+              </w:rPr>
+              <w:t>[</w:t>
+            </w:r>
+            <w:proofErr w:type="gramEnd"/>
+            <w:r>
+              <w:rPr>
+                <w:rFonts w:ascii="Cascadia Mono" w:hAnsi="Cascadia Mono" w:cs="Cascadia Mono"/>
+                <w:color w:val="000000"/>
+                <w:sz w:val="19"/>
+                <w:szCs w:val="19"/>
+                <w:highlight w:val="white"/>
+                <w:lang w:val="en-CA"/>
+              </w:rPr>
+              <w:t>6])</w:t>
+            </w:r>
+            <w:proofErr w:type="gramStart"/>
+            <w:r>
+              <w:rPr>
+                <w:rFonts w:ascii="Cascadia Mono" w:hAnsi="Cascadia Mono" w:cs="Cascadia Mono"/>
+                <w:color w:val="000000"/>
+                <w:sz w:val="19"/>
+                <w:szCs w:val="19"/>
+                <w:highlight w:val="white"/>
+                <w:lang w:val="en-CA"/>
+              </w:rPr>
+              <w:t>);</w:t>
+            </w:r>
+            <w:proofErr w:type="gramEnd"/>
+          </w:p>
+          <w:p>
+            <w:pPr>
+              <w:autoSpaceDE w:val="0"/>
+              <w:autoSpaceDN w:val="0"/>
+              <w:adjustRightInd w:val="0"/>
+              <w:rPr>
+                <w:rFonts w:ascii="Cascadia Mono" w:hAnsi="Cascadia Mono" w:cs="Cascadia Mono"/>
+                <w:color w:val="000000"/>
+                <w:sz w:val="19"/>
+                <w:szCs w:val="19"/>
+                <w:highlight w:val="white"/>
+                <w:lang w:val="en-CA"/>
+              </w:rPr>
+            </w:pPr>
+            <w:r>
+              <w:rPr>
+                <w:rFonts w:ascii="Cascadia Mono" w:hAnsi="Cascadia Mono" w:cs="Cascadia Mono"/>
+                <w:color w:val="000000"/>
+                <w:sz w:val="19"/>
+                <w:szCs w:val="19"/>
+                <w:highlight w:val="white"/>
+                <w:lang w:val="en-CA"/>
+              </w:rPr>
+              <w:t xml:space="preserve">         }</w:t>
+            </w:r>
+          </w:p>
+          <w:p>
+            <w:pPr>
+              <w:autoSpaceDE w:val="0"/>
+              <w:autoSpaceDN w:val="0"/>
+              <w:adjustRightInd w:val="0"/>
+              <w:rPr>
+                <w:rFonts w:ascii="Cascadia Mono" w:hAnsi="Cascadia Mono" w:cs="Cascadia Mono"/>
+                <w:color w:val="000000"/>
+                <w:sz w:val="19"/>
+                <w:szCs w:val="19"/>
+                <w:highlight w:val="white"/>
+                <w:lang w:val="en-CA"/>
+              </w:rPr>
+            </w:pPr>
+            <w:r>
+              <w:rPr>
+                <w:rFonts w:ascii="Cascadia Mono" w:hAnsi="Cascadia Mono" w:cs="Cascadia Mono"/>
+                <w:color w:val="000000"/>
+                <w:sz w:val="19"/>
+                <w:szCs w:val="19"/>
+                <w:highlight w:val="white"/>
+                <w:lang w:val="en-CA"/>
+              </w:rPr>
+              <w:t xml:space="preserve">     }</w:t>
+            </w:r>
+          </w:p>
+          <w:p>
+            <w:pPr>
+              <w:autoSpaceDE w:val="0"/>
+              <w:autoSpaceDN w:val="0"/>
+              <w:adjustRightInd w:val="0"/>
+              <w:rPr>
+                <w:rFonts w:ascii="Cascadia Mono" w:hAnsi="Cascadia Mono" w:cs="Cascadia Mono"/>
+                <w:color w:val="000000"/>
+                <w:sz w:val="19"/>
+                <w:szCs w:val="19"/>
+                <w:highlight w:val="white"/>
+                <w:lang w:val="en-CA"/>
+              </w:rPr>
+            </w:pPr>
+            <w:r>
+              <w:rPr>
+                <w:rFonts w:ascii="Cascadia Mono" w:hAnsi="Cascadia Mono" w:cs="Cascadia Mono"/>
+                <w:color w:val="000000"/>
+                <w:sz w:val="19"/>
+                <w:szCs w:val="19"/>
+                <w:highlight w:val="white"/>
+                <w:lang w:val="en-CA"/>
+              </w:rPr>
+              <w:t xml:space="preserve"> }</w:t>
+            </w:r>
+          </w:p>
+          <w:p>
+            <w:r>
+              <w:rPr>
+                <w:rFonts w:ascii="Cascadia Mono" w:hAnsi="Cascadia Mono" w:cs="Cascadia Mono"/>
+                <w:color w:val="000000"/>
+                <w:sz w:val="19"/>
+                <w:szCs w:val="19"/>
+                <w:highlight w:val="white"/>
+                <w:lang w:val="en-CA"/>
+              </w:rPr>
+              <w:t xml:space="preserve"> </w:t>
+            </w:r>
+            <w:proofErr w:type="spellStart"/>
+            <w:proofErr w:type="gramStart"/>
+            <w:r>
+              <w:rPr>
+                <w:rFonts w:ascii="Cascadia Mono" w:hAnsi="Cascadia Mono" w:cs="Cascadia Mono"/>
+                <w:color w:val="000000"/>
+                <w:sz w:val="19"/>
+                <w:szCs w:val="19"/>
+                <w:highlight w:val="white"/>
+                <w:lang w:val="en-CA"/>
+              </w:rPr>
+              <w:t>reader.Close</w:t>
+            </w:r>
+            <w:proofErr w:type="spellEnd"/>
+            <w:proofErr w:type="gramEnd"/>
+            <w:r>
+              <w:rPr>
+                <w:rFonts w:ascii="Cascadia Mono" w:hAnsi="Cascadia Mono" w:cs="Cascadia Mono"/>
+                <w:color w:val="000000"/>
+                <w:sz w:val="19"/>
+                <w:szCs w:val="19"/>
+                <w:highlight w:val="white"/>
+                <w:lang w:val="en-CA"/>
+              </w:rPr>
+              <w:t>();</w:t>
             </w:r>
           </w:p>
         </w:tc>
@@ -929,6 +3080,47 @@
                 <w:noProof/>
               </w:rPr>
             </w:pPr>
+            <w:r>
+              <w:rPr>
+                <w:noProof/>
+              </w:rPr>
+              <w:lastRenderedPageBreak/>
+              <w:drawing>
+                <wp:inline distT="0" distB="0" distL="0" distR="0" wp14:anchorId="364EA93B" wp14:editId="02BF044B">
+                  <wp:extent cx="215816" cy="200025"/>
+                  <wp:effectExtent l="0" t="0" r="0" b="0"/>
+                  <wp:docPr id="327641360" name="Picture 327641360"/>
+                  <wp:cNvGraphicFramePr>
+                    <a:graphicFrameLocks xmlns:a="http://schemas.openxmlformats.org/drawingml/2006/main" noChangeAspect="1"/>
+                  </wp:cNvGraphicFramePr>
+                  <a:graphic xmlns:a="http://schemas.openxmlformats.org/drawingml/2006/main">
+                    <a:graphicData uri="http://schemas.openxmlformats.org/drawingml/2006/picture">
+                      <pic:pic xmlns:pic="http://schemas.openxmlformats.org/drawingml/2006/picture">
+                        <pic:nvPicPr>
+                          <pic:cNvPr id="1" name=""/>
+                          <pic:cNvPicPr/>
+                        </pic:nvPicPr>
+                        <pic:blipFill>
+                          <a:blip r:embed="rId5"/>
+                          <a:stretch>
+                            <a:fillRect/>
+                          </a:stretch>
+                        </pic:blipFill>
+                        <pic:spPr>
+                          <a:xfrm>
+                            <a:off x="0" y="0"/>
+                            <a:ext cx="237787" cy="220388"/>
+                          </a:xfrm>
+                          <a:prstGeom prst="rect">
+                            <a:avLst/>
+                          </a:prstGeom>
+                        </pic:spPr>
+                      </pic:pic>
+                    </a:graphicData>
+                  </a:graphic>
+                </wp:inline>
+              </w:drawing>
+            </w:r>
           </w:p>
         </w:tc>
       </w:tr>
@@ -995,6 +3187,46 @@
                 <w:noProof/>
               </w:rPr>
             </w:pPr>
+            <w:r>
+              <w:rPr>
+                <w:noProof/>
+              </w:rPr>
+              <w:drawing>
+                <wp:inline distT="0" distB="0" distL="0" distR="0" wp14:anchorId="1F4B12AD" wp14:editId="1E18314B">
+                  <wp:extent cx="215816" cy="200025"/>
+                  <wp:effectExtent l="0" t="0" r="0" b="0"/>
+                  <wp:docPr id="343908672" name="Picture 343908672"/>
+                  <wp:cNvGraphicFramePr>
+                    <a:graphicFrameLocks xmlns:a="http://schemas.openxmlformats.org/drawingml/2006/main" noChangeAspect="1"/>
+                  </wp:cNvGraphicFramePr>
+                  <a:graphic xmlns:a="http://schemas.openxmlformats.org/drawingml/2006/main">
+                    <a:graphicData uri="http://schemas.openxmlformats.org/drawingml/2006/picture">
+                      <pic:pic xmlns:pic="http://schemas.openxmlformats.org/drawingml/2006/picture">
+                        <pic:nvPicPr>
+                          <pic:cNvPr id="1" name=""/>
+                          <pic:cNvPicPr/>
+                        </pic:nvPicPr>
+                        <pic:blipFill>
+                          <a:blip r:embed="rId5"/>
+                          <a:stretch>
+                            <a:fillRect/>
+                          </a:stretch>
+                        </pic:blipFill>
+                        <pic:spPr>
+                          <a:xfrm>
+                            <a:off x="0" y="0"/>
+                            <a:ext cx="237787" cy="220388"/>
+                          </a:xfrm>
+                          <a:prstGeom prst="rect">
+                            <a:avLst/>
+                          </a:prstGeom>
+                        </pic:spPr>
+                      </pic:pic>
+                    </a:graphicData>
+                  </a:graphic>
+                </wp:inline>
+              </w:drawing>
+            </w:r>
           </w:p>
         </w:tc>
       </w:tr>
@@ -1081,6 +3313,49 @@
           <w:p>
             <w:pPr>
               <w:pStyle w:val="ListParagraph"/>
+              <w:ind w:left="360"/>
+              <w:rPr>
+                <w:lang w:val="en-CA"/>
+              </w:rPr>
+            </w:pPr>
+            <w:proofErr w:type="gramStart"/>
+            <w:r>
+              <w:t>if</w:t>
+            </w:r>
+            <w:proofErr w:type="gramEnd"/>
+            <w:r>
+              <w:t xml:space="preserve"> the </w:t>
+            </w:r>
+            <w:r>
+              <w:t>inventory</w:t>
+            </w:r>
+            <w:r>
+              <w:t xml:space="preserve"> file isn’t found, a</w:t>
+            </w:r>
+            <w:r>
+              <w:rPr>
+                <w:lang w:val="en-CA"/>
+              </w:rPr>
+              <w:t xml:space="preserve"> file dialog </w:t>
+            </w:r>
+            <w:proofErr w:type="gramStart"/>
+            <w:r>
+              <w:rPr>
+                <w:lang w:val="en-CA"/>
+              </w:rPr>
+              <w:t>opens</w:t>
+            </w:r>
+            <w:proofErr w:type="gramEnd"/>
+            <w:r>
+              <w:rPr>
+                <w:lang w:val="en-CA"/>
+              </w:rPr>
+              <w:t xml:space="preserve"> prompting the user to search for a txt file to use</w:t>
+            </w:r>
+          </w:p>
+          <w:p>
+            <w:pPr>
+              <w:pStyle w:val="ListParagraph"/>
               <w:numPr>
                 <w:ilvl w:val="0"/>
                 <w:numId w:val="2"/>
@@ -1094,6 +3369,18 @@
               <w:t>how products are displayed to choose</w:t>
             </w:r>
           </w:p>
+          <w:p>
+            <w:pPr>
+              <w:pStyle w:val="ListParagraph"/>
+              <w:ind w:left="360"/>
+            </w:pPr>
+            <w:r>
+              <w:t xml:space="preserve">The products description and quantity are displayed in a list box. When one is selected, other information like its price, age, or origin </w:t>
+            </w:r>
+            <w:r>
+              <w:t>are displayed in a label to the right</w:t>
+            </w:r>
+          </w:p>
         </w:tc>
         <w:tc>
           <w:tcPr>
@@ -1107,6 +3394,46 @@
                 <w:noProof/>
               </w:rPr>
             </w:pPr>
+            <w:r>
+              <w:rPr>
+                <w:noProof/>
+              </w:rPr>
+              <w:drawing>
+                <wp:inline distT="0" distB="0" distL="0" distR="0" wp14:anchorId="7078E8CC" wp14:editId="6987DA62">
+                  <wp:extent cx="215816" cy="200025"/>
+                  <wp:effectExtent l="0" t="0" r="0" b="0"/>
+                  <wp:docPr id="1747793950" name="Picture 1747793950"/>
+                  <wp:cNvGraphicFramePr>
+                    <a:graphicFrameLocks xmlns:a="http://schemas.openxmlformats.org/drawingml/2006/main" noChangeAspect="1"/>
+                  </wp:cNvGraphicFramePr>
+                  <a:graphic xmlns:a="http://schemas.openxmlformats.org/drawingml/2006/main">
+                    <a:graphicData uri="http://schemas.openxmlformats.org/drawingml/2006/picture">
+                      <pic:pic xmlns:pic="http://schemas.openxmlformats.org/drawingml/2006/picture">
+                        <pic:nvPicPr>
+                          <pic:cNvPr id="1" name=""/>
+                          <pic:cNvPicPr/>
+                        </pic:nvPicPr>
+                        <pic:blipFill>
+                          <a:blip r:embed="rId5"/>
+                          <a:stretch>
+                            <a:fillRect/>
+                          </a:stretch>
+                        </pic:blipFill>
+                        <pic:spPr>
+                          <a:xfrm>
+                            <a:off x="0" y="0"/>
+                            <a:ext cx="237787" cy="220388"/>
+                          </a:xfrm>
+                          <a:prstGeom prst="rect">
+                            <a:avLst/>
+                          </a:prstGeom>
+                        </pic:spPr>
+                      </pic:pic>
+                    </a:graphicData>
+                  </a:graphic>
+                </wp:inline>
+              </w:drawing>
+            </w:r>
           </w:p>
         </w:tc>
       </w:tr>
@@ -1431,6 +3758,93 @@
               <w:t xml:space="preserve"> Type here.</w:t>
             </w:r>
           </w:p>
+          <w:p>
+            <w:r>
+              <w:t xml:space="preserve">Stock is stored in the list inventory </w:t>
+            </w:r>
+            <w:r>
+              <w:t>from</w:t>
+            </w:r>
+            <w:r>
+              <w:t xml:space="preserve"> the </w:t>
+            </w:r>
+            <w:r>
+              <w:t xml:space="preserve">public </w:t>
+            </w:r>
+            <w:r>
+              <w:t>class inventory.</w:t>
+            </w:r>
+            <w:r>
+              <w:t xml:space="preserve"> It gets updated by </w:t>
+            </w:r>
+            <w:proofErr w:type="spellStart"/>
+            <w:r>
+              <w:t>FileHelper</w:t>
+            </w:r>
+            <w:proofErr w:type="spellEnd"/>
+            <w:r>
+              <w:t xml:space="preserve"> when </w:t>
+            </w:r>
+            <w:proofErr w:type="spellStart"/>
+            <w:r>
+              <w:t>frmOrder</w:t>
+            </w:r>
+            <w:proofErr w:type="spellEnd"/>
+            <w:r>
+              <w:t xml:space="preserve"> opens</w:t>
+            </w:r>
+            <w:r>
+              <w:t>,</w:t>
+            </w:r>
+            <w:r>
+              <w:t xml:space="preserve"> when an admin adds/deletes/edits an item</w:t>
+            </w:r>
+            <w:r>
+              <w:t xml:space="preserve">, or when a customer buys an item. </w:t>
+            </w:r>
+          </w:p>
+          <w:p>
+            <w:proofErr w:type="gramStart"/>
+            <w:r>
+              <w:t>Its</w:t>
+            </w:r>
+            <w:proofErr w:type="gramEnd"/>
+            <w:r>
+              <w:t xml:space="preserve"> displayed in the </w:t>
+            </w:r>
+            <w:proofErr w:type="spellStart"/>
+            <w:r>
+              <w:t>frmOrder</w:t>
+            </w:r>
+            <w:proofErr w:type="spellEnd"/>
+            <w:r>
+              <w:t xml:space="preserve"> </w:t>
+            </w:r>
+            <w:proofErr w:type="spellStart"/>
+            <w:proofErr w:type="gramStart"/>
+            <w:r>
+              <w:t>listbox</w:t>
+            </w:r>
+            <w:proofErr w:type="spellEnd"/>
+            <w:r>
+              <w:t xml:space="preserve"> </w:t>
+            </w:r>
+            <w:r>
+              <w:t xml:space="preserve"> by</w:t>
+            </w:r>
+            <w:proofErr w:type="gramEnd"/>
+            <w:r>
+              <w:t xml:space="preserve"> using inventory’s </w:t>
+            </w:r>
+            <w:proofErr w:type="spellStart"/>
+            <w:r>
+              <w:t>UpdateListBox</w:t>
+            </w:r>
+            <w:proofErr w:type="spellEnd"/>
+            <w:r>
+              <w:t xml:space="preserve"> method</w:t>
+            </w:r>
+          </w:p>
         </w:tc>
         <w:tc>
           <w:tcPr>
@@ -1444,6 +3858,46 @@
                 <w:noProof/>
               </w:rPr>
             </w:pPr>
+            <w:r>
+              <w:rPr>
+                <w:noProof/>
+              </w:rPr>
+              <w:drawing>
+                <wp:inline distT="0" distB="0" distL="0" distR="0" wp14:anchorId="1160FE2B" wp14:editId="510364A7">
+                  <wp:extent cx="215816" cy="200025"/>
+                  <wp:effectExtent l="0" t="0" r="0" b="0"/>
+                  <wp:docPr id="1818765420" name="Picture 1818765420"/>
+                  <wp:cNvGraphicFramePr>
+                    <a:graphicFrameLocks xmlns:a="http://schemas.openxmlformats.org/drawingml/2006/main" noChangeAspect="1"/>
+                  </wp:cNvGraphicFramePr>
+                  <a:graphic xmlns:a="http://schemas.openxmlformats.org/drawingml/2006/main">
+                    <a:graphicData uri="http://schemas.openxmlformats.org/drawingml/2006/picture">
+                      <pic:pic xmlns:pic="http://schemas.openxmlformats.org/drawingml/2006/picture">
+                        <pic:nvPicPr>
+                          <pic:cNvPr id="1" name=""/>
+                          <pic:cNvPicPr/>
+                        </pic:nvPicPr>
+                        <pic:blipFill>
+                          <a:blip r:embed="rId5"/>
+                          <a:stretch>
+                            <a:fillRect/>
+                          </a:stretch>
+                        </pic:blipFill>
+                        <pic:spPr>
+                          <a:xfrm>
+                            <a:off x="0" y="0"/>
+                            <a:ext cx="237787" cy="220388"/>
+                          </a:xfrm>
+                          <a:prstGeom prst="rect">
+                            <a:avLst/>
+                          </a:prstGeom>
+                        </pic:spPr>
+                      </pic:pic>
+                    </a:graphicData>
+                  </a:graphic>
+                </wp:inline>
+              </w:drawing>
+            </w:r>
           </w:p>
         </w:tc>
       </w:tr>
@@ -1612,6 +4066,52 @@
               <w:t xml:space="preserve"> Type here.</w:t>
             </w:r>
           </w:p>
+          <w:p>
+            <w:r>
+              <w:t xml:space="preserve">We use the interface </w:t>
+            </w:r>
+            <w:proofErr w:type="spellStart"/>
+            <w:r>
+              <w:t>IUpdater</w:t>
+            </w:r>
+            <w:proofErr w:type="spellEnd"/>
+            <w:r>
+              <w:t xml:space="preserve"> on </w:t>
+            </w:r>
+            <w:r>
+              <w:t xml:space="preserve">the Inventory and Cart classes, which gives them the Clear, </w:t>
+            </w:r>
+            <w:proofErr w:type="spellStart"/>
+            <w:r>
+              <w:t>UpdateListBox</w:t>
+            </w:r>
+            <w:proofErr w:type="spellEnd"/>
+            <w:r>
+              <w:t xml:space="preserve">, and </w:t>
+            </w:r>
+            <w:proofErr w:type="spellStart"/>
+            <w:r>
+              <w:t>HideZeroes</w:t>
+            </w:r>
+            <w:proofErr w:type="spellEnd"/>
+            <w:r>
+              <w:t xml:space="preserve"> methods that they </w:t>
+            </w:r>
+            <w:r>
+              <w:t>use</w:t>
+            </w:r>
+            <w:r>
+              <w:t xml:space="preserve"> to interact with </w:t>
+            </w:r>
+            <w:proofErr w:type="spellStart"/>
+            <w:r>
+              <w:t>listboxes</w:t>
+            </w:r>
+            <w:proofErr w:type="spellEnd"/>
+            <w:r>
+              <w:t xml:space="preserve"> in the forms. </w:t>
+            </w:r>
+          </w:p>
         </w:tc>
         <w:tc>
           <w:tcPr>
@@ -1625,6 +4125,46 @@
                 <w:noProof/>
               </w:rPr>
             </w:pPr>
+            <w:r>
+              <w:rPr>
+                <w:noProof/>
+              </w:rPr>
+              <w:drawing>
+                <wp:inline distT="0" distB="0" distL="0" distR="0" wp14:anchorId="5DF83E97" wp14:editId="17860BA3">
+                  <wp:extent cx="215816" cy="200025"/>
+                  <wp:effectExtent l="0" t="0" r="0" b="0"/>
+                  <wp:docPr id="1816877452" name="Picture 1816877452"/>
+                  <wp:cNvGraphicFramePr>
+                    <a:graphicFrameLocks xmlns:a="http://schemas.openxmlformats.org/drawingml/2006/main" noChangeAspect="1"/>
+                  </wp:cNvGraphicFramePr>
+                  <a:graphic xmlns:a="http://schemas.openxmlformats.org/drawingml/2006/main">
+                    <a:graphicData uri="http://schemas.openxmlformats.org/drawingml/2006/picture">
+                      <pic:pic xmlns:pic="http://schemas.openxmlformats.org/drawingml/2006/picture">
+                        <pic:nvPicPr>
+                          <pic:cNvPr id="1" name=""/>
+                          <pic:cNvPicPr/>
+                        </pic:nvPicPr>
+                        <pic:blipFill>
+                          <a:blip r:embed="rId5"/>
+                          <a:stretch>
+                            <a:fillRect/>
+                          </a:stretch>
+                        </pic:blipFill>
+                        <pic:spPr>
+                          <a:xfrm>
+                            <a:off x="0" y="0"/>
+                            <a:ext cx="237787" cy="220388"/>
+                          </a:xfrm>
+                          <a:prstGeom prst="rect">
+                            <a:avLst/>
+                          </a:prstGeom>
+                        </pic:spPr>
+                      </pic:pic>
+                    </a:graphicData>
+                  </a:graphic>
+                </wp:inline>
+              </w:drawing>
+            </w:r>
           </w:p>
         </w:tc>
       </w:tr>
@@ -1800,6 +4340,69 @@
               <w:t xml:space="preserve"> Type here.</w:t>
             </w:r>
           </w:p>
+          <w:p>
+            <w:r>
+              <w:t xml:space="preserve">The cart </w:t>
+            </w:r>
+            <w:r>
+              <w:t xml:space="preserve">list made in </w:t>
+            </w:r>
+            <w:proofErr w:type="spellStart"/>
+            <w:r>
+              <w:t>frmOrder</w:t>
+            </w:r>
+            <w:proofErr w:type="spellEnd"/>
+            <w:r>
+              <w:t xml:space="preserve"> gets passed to </w:t>
+            </w:r>
+            <w:proofErr w:type="spellStart"/>
+            <w:r>
+              <w:t>frmCheckout</w:t>
+            </w:r>
+            <w:proofErr w:type="spellEnd"/>
+            <w:r>
+              <w:t xml:space="preserve"> and the </w:t>
+            </w:r>
+            <w:proofErr w:type="spellStart"/>
+            <w:r>
+              <w:t>listbox</w:t>
+            </w:r>
+            <w:proofErr w:type="spellEnd"/>
+            <w:r>
+              <w:t xml:space="preserve"> is populated </w:t>
+            </w:r>
+            <w:r>
+              <w:t xml:space="preserve">by calling the cart class’s </w:t>
+            </w:r>
+            <w:proofErr w:type="spellStart"/>
+            <w:r>
+              <w:t>UpdateListBox</w:t>
+            </w:r>
+            <w:proofErr w:type="spellEnd"/>
+            <w:r>
+              <w:t xml:space="preserve"> method. </w:t>
+            </w:r>
+            <w:r>
+              <w:t>When the user purchases the items</w:t>
+            </w:r>
+            <w:r>
+              <w:t xml:space="preserve">, </w:t>
+            </w:r>
+            <w:proofErr w:type="spellStart"/>
+            <w:r>
+              <w:t>FileHelper</w:t>
+            </w:r>
+            <w:proofErr w:type="spellEnd"/>
+            <w:r>
+              <w:t xml:space="preserve"> is used to edit the inventory file to update the stock of the item</w:t>
+            </w:r>
+            <w:r>
+              <w:t xml:space="preserve"> they bought</w:t>
+            </w:r>
+            <w:r>
+              <w:t>.</w:t>
+            </w:r>
+          </w:p>
         </w:tc>
         <w:tc>
           <w:tcPr>
@@ -1813,6 +4416,46 @@
                 <w:noProof/>
               </w:rPr>
             </w:pPr>
+            <w:r>
+              <w:rPr>
+                <w:noProof/>
+              </w:rPr>
+              <w:drawing>
+                <wp:inline distT="0" distB="0" distL="0" distR="0" wp14:anchorId="0B866161" wp14:editId="3D527B37">
+                  <wp:extent cx="215816" cy="200025"/>
+                  <wp:effectExtent l="0" t="0" r="0" b="0"/>
+                  <wp:docPr id="59045184" name="Picture 59045184"/>
+                  <wp:cNvGraphicFramePr>
+                    <a:graphicFrameLocks xmlns:a="http://schemas.openxmlformats.org/drawingml/2006/main" noChangeAspect="1"/>
+                  </wp:cNvGraphicFramePr>
+                  <a:graphic xmlns:a="http://schemas.openxmlformats.org/drawingml/2006/main">
+                    <a:graphicData uri="http://schemas.openxmlformats.org/drawingml/2006/picture">
+                      <pic:pic xmlns:pic="http://schemas.openxmlformats.org/drawingml/2006/picture">
+                        <pic:nvPicPr>
+                          <pic:cNvPr id="1" name=""/>
+                          <pic:cNvPicPr/>
+                        </pic:nvPicPr>
+                        <pic:blipFill>
+                          <a:blip r:embed="rId5"/>
+                          <a:stretch>
+                            <a:fillRect/>
+                          </a:stretch>
+                        </pic:blipFill>
+                        <pic:spPr>
+                          <a:xfrm>
+                            <a:off x="0" y="0"/>
+                            <a:ext cx="237787" cy="220388"/>
+                          </a:xfrm>
+                          <a:prstGeom prst="rect">
+                            <a:avLst/>
+                          </a:prstGeom>
+                        </pic:spPr>
+                      </pic:pic>
+                    </a:graphicData>
+                  </a:graphic>
+                </wp:inline>
+              </w:drawing>
+            </w:r>
           </w:p>
         </w:tc>
       </w:tr>
@@ -1944,11 +4587,27 @@
           </w:tcPr>
           <w:p>
             <w:r>
-              <w:rPr>
-                <w:i/>
-                <w:iCs/>
-              </w:rPr>
-              <w:t>Type here.</w:t>
+              <w:t xml:space="preserve">The design of the program was kept </w:t>
+            </w:r>
+            <w:proofErr w:type="gramStart"/>
+            <w:r>
+              <w:t>fairly simple</w:t>
+            </w:r>
+            <w:proofErr w:type="gramEnd"/>
+            <w:r>
+              <w:t xml:space="preserve">. </w:t>
+            </w:r>
+            <w:r>
+              <w:t>All forms use Microsoft sans serif as the font, buttons are given</w:t>
+            </w:r>
+            <w:r>
+              <w:t xml:space="preserve"> bold text, each form has the logo in the top right corner.</w:t>
+            </w:r>
+            <w:r>
+              <w:t xml:space="preserve"> For layout, input is to the left with additional information in labels to the right</w:t>
+            </w:r>
+            <w:r>
+              <w:t xml:space="preserve"> and buttons on the bottom.</w:t>
             </w:r>
           </w:p>
         </w:tc>
@@ -1964,6 +4623,46 @@
                 <w:noProof/>
               </w:rPr>
             </w:pPr>
+            <w:r>
+              <w:rPr>
+                <w:noProof/>
+              </w:rPr>
+              <w:drawing>
+                <wp:inline distT="0" distB="0" distL="0" distR="0" wp14:anchorId="4C03730A" wp14:editId="3B6115AF">
+                  <wp:extent cx="215816" cy="200025"/>
+                  <wp:effectExtent l="0" t="0" r="0" b="0"/>
+                  <wp:docPr id="1101848255" name="Picture 1101848255"/>
+                  <wp:cNvGraphicFramePr>
+                    <a:graphicFrameLocks xmlns:a="http://schemas.openxmlformats.org/drawingml/2006/main" noChangeAspect="1"/>
+                  </wp:cNvGraphicFramePr>
+                  <a:graphic xmlns:a="http://schemas.openxmlformats.org/drawingml/2006/main">
+                    <a:graphicData uri="http://schemas.openxmlformats.org/drawingml/2006/picture">
+                      <pic:pic xmlns:pic="http://schemas.openxmlformats.org/drawingml/2006/picture">
+                        <pic:nvPicPr>
+                          <pic:cNvPr id="1" name=""/>
+                          <pic:cNvPicPr/>
+                        </pic:nvPicPr>
+                        <pic:blipFill>
+                          <a:blip r:embed="rId5"/>
+                          <a:stretch>
+                            <a:fillRect/>
+                          </a:stretch>
+                        </pic:blipFill>
+                        <pic:spPr>
+                          <a:xfrm>
+                            <a:off x="0" y="0"/>
+                            <a:ext cx="237787" cy="220388"/>
+                          </a:xfrm>
+                          <a:prstGeom prst="rect">
+                            <a:avLst/>
+                          </a:prstGeom>
+                        </pic:spPr>
+                      </pic:pic>
+                    </a:graphicData>
+                  </a:graphic>
+                </wp:inline>
+              </w:drawing>
+            </w:r>
           </w:p>
         </w:tc>
       </w:tr>
@@ -2109,7 +4808,130 @@
                 <w:i/>
                 <w:iCs/>
               </w:rPr>
-              <w:t xml:space="preserve"> Type here.</w:t>
+              <w:t xml:space="preserve"> Type here</w:t>
+            </w:r>
+          </w:p>
+          <w:p>
+            <w:pPr>
+              <w:rPr>
+                <w:i/>
+                <w:iCs/>
+              </w:rPr>
+            </w:pPr>
+            <w:proofErr w:type="spellStart"/>
+            <w:r>
+              <w:t>frmOrder</w:t>
+            </w:r>
+            <w:proofErr w:type="spellEnd"/>
+            <w:r>
+              <w:t xml:space="preserve"> has the method </w:t>
+            </w:r>
+            <w:proofErr w:type="spellStart"/>
+            <w:proofErr w:type="gramStart"/>
+            <w:r>
+              <w:t>FillLabels</w:t>
+            </w:r>
+            <w:proofErr w:type="spellEnd"/>
+            <w:r>
+              <w:t>(</w:t>
+            </w:r>
+            <w:proofErr w:type="gramEnd"/>
+            <w:r>
+              <w:t xml:space="preserve">) </w:t>
+            </w:r>
+            <w:r>
+              <w:t xml:space="preserve">which updates the labels for cart cost and items in cart </w:t>
+            </w:r>
+            <w:r>
+              <w:t xml:space="preserve">whenever the cart is changed. </w:t>
+            </w:r>
+            <w:proofErr w:type="spellStart"/>
+            <w:r>
+              <w:t>frmCheckout</w:t>
+            </w:r>
+            <w:proofErr w:type="spellEnd"/>
+            <w:r>
+              <w:t xml:space="preserve"> has the methods </w:t>
+            </w:r>
+            <w:proofErr w:type="spellStart"/>
+            <w:proofErr w:type="gramStart"/>
+            <w:r>
+              <w:t>FillLabels</w:t>
+            </w:r>
+            <w:proofErr w:type="spellEnd"/>
+            <w:r>
+              <w:t>(</w:t>
+            </w:r>
+            <w:proofErr w:type="gramEnd"/>
+            <w:r>
+              <w:t xml:space="preserve">) and </w:t>
+            </w:r>
+            <w:proofErr w:type="spellStart"/>
+            <w:proofErr w:type="gramStart"/>
+            <w:r>
+              <w:t>ClearAll</w:t>
+            </w:r>
+            <w:proofErr w:type="spellEnd"/>
+            <w:r>
+              <w:t>(</w:t>
+            </w:r>
+            <w:proofErr w:type="gramEnd"/>
+            <w:r>
+              <w:t>).</w:t>
+            </w:r>
+            <w:r>
+              <w:t xml:space="preserve"> </w:t>
+            </w:r>
+            <w:proofErr w:type="spellStart"/>
+            <w:proofErr w:type="gramStart"/>
+            <w:r>
+              <w:t>FillLabels</w:t>
+            </w:r>
+            <w:proofErr w:type="spellEnd"/>
+            <w:r>
+              <w:t>(</w:t>
+            </w:r>
+            <w:proofErr w:type="gramEnd"/>
+            <w:r>
+              <w:t>)</w:t>
+            </w:r>
+            <w:r>
+              <w:t xml:space="preserve"> calculates the subtotal, tax, and total cost of the cart and puts that information into the labels on the right. </w:t>
+            </w:r>
+            <w:proofErr w:type="spellStart"/>
+            <w:proofErr w:type="gramStart"/>
+            <w:r>
+              <w:t>ClearAll</w:t>
+            </w:r>
+            <w:proofErr w:type="spellEnd"/>
+            <w:r>
+              <w:t>(</w:t>
+            </w:r>
+            <w:proofErr w:type="gramEnd"/>
+            <w:r>
+              <w:t xml:space="preserve">) </w:t>
+            </w:r>
+            <w:r>
+              <w:t xml:space="preserve">clears the </w:t>
+            </w:r>
+            <w:proofErr w:type="spellStart"/>
+            <w:r>
+              <w:t>listbox</w:t>
+            </w:r>
+            <w:proofErr w:type="spellEnd"/>
+            <w:r>
+              <w:t xml:space="preserve"> and labels when items are paid </w:t>
+            </w:r>
+            <w:proofErr w:type="gramStart"/>
+            <w:r>
+              <w:t>for</w:t>
+            </w:r>
+            <w:proofErr w:type="gramEnd"/>
+            <w:r>
+              <w:t xml:space="preserve"> or the user clears their cart. If the user cleared their cart instead of paying, it returns the items back into</w:t>
+            </w:r>
+            <w:r>
+              <w:t xml:space="preserve"> the inventory.</w:t>
             </w:r>
           </w:p>
         </w:tc>
@@ -2125,6 +4947,46 @@
                 <w:noProof/>
               </w:rPr>
             </w:pPr>
+            <w:r>
+              <w:rPr>
+                <w:noProof/>
+              </w:rPr>
+              <w:drawing>
+                <wp:inline distT="0" distB="0" distL="0" distR="0" wp14:anchorId="14901B2A" wp14:editId="776EC5B7">
+                  <wp:extent cx="215816" cy="200025"/>
+                  <wp:effectExtent l="0" t="0" r="0" b="0"/>
+                  <wp:docPr id="714070955" name="Picture 714070955"/>
+                  <wp:cNvGraphicFramePr>
+                    <a:graphicFrameLocks xmlns:a="http://schemas.openxmlformats.org/drawingml/2006/main" noChangeAspect="1"/>
+                  </wp:cNvGraphicFramePr>
+                  <a:graphic xmlns:a="http://schemas.openxmlformats.org/drawingml/2006/main">
+                    <a:graphicData uri="http://schemas.openxmlformats.org/drawingml/2006/picture">
+                      <pic:pic xmlns:pic="http://schemas.openxmlformats.org/drawingml/2006/picture">
+                        <pic:nvPicPr>
+                          <pic:cNvPr id="1" name=""/>
+                          <pic:cNvPicPr/>
+                        </pic:nvPicPr>
+                        <pic:blipFill>
+                          <a:blip r:embed="rId5"/>
+                          <a:stretch>
+                            <a:fillRect/>
+                          </a:stretch>
+                        </pic:blipFill>
+                        <pic:spPr>
+                          <a:xfrm>
+                            <a:off x="0" y="0"/>
+                            <a:ext cx="237787" cy="220388"/>
+                          </a:xfrm>
+                          <a:prstGeom prst="rect">
+                            <a:avLst/>
+                          </a:prstGeom>
+                        </pic:spPr>
+                      </pic:pic>
+                    </a:graphicData>
+                  </a:graphic>
+                </wp:inline>
+              </w:drawing>
+            </w:r>
           </w:p>
         </w:tc>
       </w:tr>
@@ -3104,7 +5966,6 @@
   <w:style w:type="character" w:default="1" w:styleId="DefaultParagraphFont">
     <w:name w:val="Default Paragraph Font"/>
     <w:uiPriority w:val="1"/>
-    <w:semiHidden/>
     <w:unhideWhenUsed/>
   </w:style>
   <w:style w:type="table" w:default="1" w:styleId="TableNormal">

</xml_diff>